<commit_message>
update to XRechnung 2.0.1
update to XRechnung Version 2.0.1
</commit_message>
<xml_diff>
--- a/Dokumentation.docx
+++ b/Dokumentation.docx
@@ -6,8 +6,9 @@
       <w:pPr>
         <w:pStyle w:val="Titel"/>
       </w:pPr>
-      <w:bookmarkStart w:id="0" w:name="_GoBack"/>
-      <w:bookmarkEnd w:id="0"/>
+      <w:r>
+        <w:t xml:space="preserve"> </w:t>
+      </w:r>
       <w:r>
         <w:t xml:space="preserve">Codelistenauflösung für </w:t>
       </w:r>
@@ -508,11 +509,11 @@
       <w:pPr>
         <w:pStyle w:val="berschrift1"/>
       </w:pPr>
-      <w:bookmarkStart w:id="1" w:name="_Toc42804473"/>
+      <w:bookmarkStart w:id="0" w:name="_Toc42804473"/>
       <w:r>
         <w:t>Autor</w:t>
       </w:r>
-      <w:bookmarkEnd w:id="1"/>
+      <w:bookmarkEnd w:id="0"/>
     </w:p>
     <w:p>
       <w:r>
@@ -543,11 +544,11 @@
       <w:pPr>
         <w:pStyle w:val="berschrift1"/>
       </w:pPr>
-      <w:bookmarkStart w:id="2" w:name="_Toc42804474"/>
+      <w:bookmarkStart w:id="1" w:name="_Toc42804474"/>
       <w:r>
         <w:t>Version</w:t>
       </w:r>
-      <w:bookmarkEnd w:id="2"/>
+      <w:bookmarkEnd w:id="1"/>
     </w:p>
     <w:p>
       <w:r>
@@ -565,14 +566,20 @@
       </w:r>
       <w:proofErr w:type="spellEnd"/>
       <w:r>
-        <w:t xml:space="preserve"> Release </w:t>
+        <w:t xml:space="preserve"> Release</w:t>
+      </w:r>
+      <w:r>
+        <w:t xml:space="preserve"> </w:t>
+      </w:r>
+      <w:r>
+        <w:t xml:space="preserve"> </w:t>
       </w:r>
       <w:hyperlink r:id="rId9" w:history="1">
         <w:r>
           <w:rPr>
             <w:rStyle w:val="Hyperlink"/>
           </w:rPr>
-          <w:t xml:space="preserve">2020-07-31 </w:t>
+          <w:t xml:space="preserve">2020-12-31 </w:t>
         </w:r>
         <w:proofErr w:type="spellStart"/>
         <w:r>
@@ -614,7 +621,7 @@
           <w:rPr>
             <w:rStyle w:val="Hyperlink"/>
           </w:rPr>
-          <w:t xml:space="preserve"> 2.0.0</w:t>
+          <w:t xml:space="preserve"> 2.0.1</w:t>
         </w:r>
       </w:hyperlink>
       <w:r>
@@ -656,11 +663,11 @@
       <w:pPr>
         <w:pStyle w:val="berschrift1"/>
       </w:pPr>
-      <w:bookmarkStart w:id="3" w:name="_Toc42804475"/>
+      <w:bookmarkStart w:id="2" w:name="_Toc42804475"/>
       <w:r>
         <w:t>Zweck der Skripte</w:t>
       </w:r>
-      <w:bookmarkEnd w:id="3"/>
+      <w:bookmarkEnd w:id="2"/>
     </w:p>
     <w:p>
       <w:r>
@@ -1612,11 +1619,11 @@
       <w:pPr>
         <w:pStyle w:val="berschrift1"/>
       </w:pPr>
-      <w:bookmarkStart w:id="4" w:name="_Toc42804476"/>
+      <w:bookmarkStart w:id="3" w:name="_Toc42804476"/>
       <w:r>
         <w:t>Installation</w:t>
       </w:r>
-      <w:bookmarkEnd w:id="4"/>
+      <w:bookmarkEnd w:id="3"/>
     </w:p>
     <w:p>
       <w:r>
@@ -3312,11 +3319,11 @@
       <w:pPr>
         <w:pStyle w:val="berschrift1"/>
       </w:pPr>
-      <w:bookmarkStart w:id="5" w:name="_Toc42804477"/>
+      <w:bookmarkStart w:id="4" w:name="_Toc42804477"/>
       <w:r>
         <w:t>Benutzung</w:t>
       </w:r>
-      <w:bookmarkEnd w:id="5"/>
+      <w:bookmarkEnd w:id="4"/>
     </w:p>
     <w:p>
       <w:r>
@@ -4640,11 +4647,11 @@
       <w:pPr>
         <w:pStyle w:val="berschrift1"/>
       </w:pPr>
-      <w:bookmarkStart w:id="6" w:name="_Toc42804478"/>
+      <w:bookmarkStart w:id="5" w:name="_Toc42804478"/>
       <w:r>
         <w:t>Skripte erzeugen</w:t>
       </w:r>
-      <w:bookmarkEnd w:id="6"/>
+      <w:bookmarkEnd w:id="5"/>
     </w:p>
     <w:p>
       <w:r>
@@ -4814,21 +4821,7 @@
         <w:t xml:space="preserve"> sowie ISO 6523</w:t>
       </w:r>
       <w:r>
-        <w:t>, diese lieg</w:t>
-      </w:r>
-      <w:r>
-        <w:t>en</w:t>
-      </w:r>
-      <w:r>
-        <w:t xml:space="preserve"> nicht im </w:t>
-      </w:r>
-      <w:proofErr w:type="spellStart"/>
-      <w:r>
-        <w:t>Genericode</w:t>
-      </w:r>
-      <w:proofErr w:type="spellEnd"/>
-      <w:r>
-        <w:t xml:space="preserve">-Format vor. Hier wird die fertige </w:t>
+        <w:t xml:space="preserve">. Hier wird die fertige </w:t>
       </w:r>
       <w:proofErr w:type="spellStart"/>
       <w:r>
@@ -4890,7 +4883,21 @@
       </w:r>
       <w:proofErr w:type="spellEnd"/>
       <w:r>
-        <w:t>. 20 automatisiert pflegbar.)</w:t>
+        <w:t>. 20 automatisiert pflegbar</w:t>
+      </w:r>
+      <w:proofErr w:type="gramStart"/>
+      <w:r>
+        <w:t>.</w:t>
+      </w:r>
+      <w:r>
+        <w:t xml:space="preserve"> </w:t>
+      </w:r>
+      <w:proofErr w:type="gramEnd"/>
+      <w:r>
+        <w:t>Die ISO 6523 enthält verschiedene Sonderzeichen, die vorab manuell behandelt wurden.</w:t>
+      </w:r>
+      <w:r>
+        <w:t>)</w:t>
       </w:r>
     </w:p>
     <w:p>
@@ -5275,17 +5282,9 @@
         </w:drawing>
       </w:r>
     </w:p>
-    <w:p/>
     <w:p>
-      <w:r>
-        <w:t xml:space="preserve">Die Datei </w:t>
-      </w:r>
-      <w:r>
-        <w:t>01.15a-INVOICE_uncefact.xml</w:t>
-      </w:r>
-      <w:r>
-        <w:t xml:space="preserve"> erzeugt derzeit eine Warnung. Diese hat nichts mit der Codelisten-Transformation zu tun und tritt auch bei der unveränderten Visualisierung auf.</w:t>
-      </w:r>
+      <w:bookmarkStart w:id="6" w:name="_GoBack"/>
+      <w:bookmarkEnd w:id="6"/>
     </w:p>
     <w:sectPr>
       <w:footerReference w:type="default" r:id="rId17"/>
@@ -5330,10 +5329,16 @@
       <w:pStyle w:val="Fuzeile"/>
     </w:pPr>
     <w:r>
-      <w:t>Stand: 2020-0</w:t>
+      <w:t>Stand: 202</w:t>
     </w:r>
     <w:r>
-      <w:t>8</w:t>
+      <w:t>1</w:t>
+    </w:r>
+    <w:r>
+      <w:t>-0</w:t>
+    </w:r>
+    <w:r>
+      <w:t>2</w:t>
     </w:r>
     <w:r>
       <w:t>-</w:t>
@@ -5342,7 +5347,7 @@
       <w:t>1</w:t>
     </w:r>
     <w:r>
-      <w:t>4</w:t>
+      <w:t>3</w:t>
     </w:r>
   </w:p>
 </w:ftr>
@@ -6380,7 +6385,7 @@
 </file>
 
 <file path=customXml/itemProps1.xml><?xml version="1.0" encoding="utf-8"?>
-<ds:datastoreItem xmlns:ds="http://schemas.openxmlformats.org/officeDocument/2006/customXml" ds:itemID="{564CF37E-6B0E-4FA5-8DA6-198BA6BD5DE5}">
+<ds:datastoreItem xmlns:ds="http://schemas.openxmlformats.org/officeDocument/2006/customXml" ds:itemID="{40E8AE0A-6E27-4878-92B2-87A5C2D5751A}">
   <ds:schemaRefs>
     <ds:schemaRef ds:uri="http://schemas.openxmlformats.org/officeDocument/2006/bibliography"/>
   </ds:schemaRefs>

</xml_diff>

<commit_message>
update to XRechnung 2.2.0
update to XRechnung 2.2.0
</commit_message>
<xml_diff>
--- a/Dokumentation.docx
+++ b/Dokumentation.docx
@@ -6,9 +6,6 @@
       <w:pPr>
         <w:pStyle w:val="Titel"/>
       </w:pPr>
-      <w:r>
-        <w:t xml:space="preserve"> </w:t>
-      </w:r>
       <w:r>
         <w:t xml:space="preserve">Codelistenauflösung für </w:t>
       </w:r>
@@ -571,51 +568,12 @@
       <w:r>
         <w:t xml:space="preserve"> </w:t>
       </w:r>
-      <w:r>
-        <w:t xml:space="preserve"> </w:t>
-      </w:r>
       <w:hyperlink r:id="rId9" w:history="1">
         <w:r>
           <w:rPr>
             <w:rStyle w:val="Hyperlink"/>
           </w:rPr>
-          <w:t>202</w:t>
-        </w:r>
-        <w:r>
-          <w:rPr>
-            <w:rStyle w:val="Hyperlink"/>
-          </w:rPr>
-          <w:t>1</w:t>
-        </w:r>
-        <w:r>
-          <w:rPr>
-            <w:rStyle w:val="Hyperlink"/>
-          </w:rPr>
-          <w:t>-1</w:t>
-        </w:r>
-        <w:r>
-          <w:rPr>
-            <w:rStyle w:val="Hyperlink"/>
-          </w:rPr>
-          <w:t>1</w:t>
-        </w:r>
-        <w:r>
-          <w:rPr>
-            <w:rStyle w:val="Hyperlink"/>
-          </w:rPr>
-          <w:t>-</w:t>
-        </w:r>
-        <w:r>
-          <w:rPr>
-            <w:rStyle w:val="Hyperlink"/>
-          </w:rPr>
-          <w:t>15</w:t>
-        </w:r>
-        <w:r>
-          <w:rPr>
-            <w:rStyle w:val="Hyperlink"/>
-          </w:rPr>
-          <w:t xml:space="preserve"> </w:t>
+          <w:t xml:space="preserve">2022-01-31 </w:t>
         </w:r>
         <w:proofErr w:type="spellStart"/>
         <w:r>
@@ -657,19 +615,7 @@
           <w:rPr>
             <w:rStyle w:val="Hyperlink"/>
           </w:rPr>
-          <w:t xml:space="preserve"> 2.</w:t>
-        </w:r>
-        <w:r>
-          <w:rPr>
-            <w:rStyle w:val="Hyperlink"/>
-          </w:rPr>
-          <w:t>1</w:t>
-        </w:r>
-        <w:r>
-          <w:rPr>
-            <w:rStyle w:val="Hyperlink"/>
-          </w:rPr>
-          <w:t>.1</w:t>
+          <w:t xml:space="preserve"> 2.2.0</w:t>
         </w:r>
       </w:hyperlink>
       <w:r>
@@ -777,7 +723,12 @@
     </w:p>
     <w:p>
       <w:r>
-        <w:t>Hier ein Beispiel:</w:t>
+        <w:t xml:space="preserve">Hier ein </w:t>
+      </w:r>
+      <w:bookmarkStart w:id="3" w:name="_GoBack"/>
+      <w:bookmarkEnd w:id="3"/>
+      <w:r>
+        <w:t>Beispiel:</w:t>
       </w:r>
     </w:p>
     <w:p>
@@ -1667,11 +1618,11 @@
       <w:pPr>
         <w:pStyle w:val="berschrift1"/>
       </w:pPr>
-      <w:bookmarkStart w:id="3" w:name="_Toc42804476"/>
+      <w:bookmarkStart w:id="4" w:name="_Toc42804476"/>
       <w:r>
         <w:t>Installation</w:t>
       </w:r>
-      <w:bookmarkEnd w:id="3"/>
+      <w:bookmarkEnd w:id="4"/>
     </w:p>
     <w:p>
       <w:r>
@@ -3367,11 +3318,11 @@
       <w:pPr>
         <w:pStyle w:val="berschrift1"/>
       </w:pPr>
-      <w:bookmarkStart w:id="4" w:name="_Toc42804477"/>
+      <w:bookmarkStart w:id="5" w:name="_Toc42804477"/>
       <w:r>
         <w:t>Benutzung</w:t>
       </w:r>
-      <w:bookmarkEnd w:id="4"/>
+      <w:bookmarkEnd w:id="5"/>
     </w:p>
     <w:p>
       <w:r>
@@ -3914,10 +3865,7 @@
         <w:t>%</w:t>
       </w:r>
     </w:p>
-    <w:p>
-      <w:bookmarkStart w:id="5" w:name="_GoBack"/>
-      <w:bookmarkEnd w:id="5"/>
-    </w:p>
+    <w:p/>
     <w:p>
       <w:r>
         <w:t xml:space="preserve">Ein Aufruf für eine Beispielgutschrift </w:t>
@@ -5652,16 +5600,13 @@
       <w:t>Stand: 202</w:t>
     </w:r>
     <w:r>
-      <w:t>1</w:t>
+      <w:t>2</w:t>
     </w:r>
     <w:r>
       <w:t>-</w:t>
     </w:r>
     <w:r>
-      <w:t>1</w:t>
-    </w:r>
-    <w:r>
-      <w:t>2</w:t>
+      <w:t>01</w:t>
     </w:r>
     <w:r>
       <w:t>-</w:t>
@@ -6705,7 +6650,7 @@
 </file>
 
 <file path=customXml/itemProps1.xml><?xml version="1.0" encoding="utf-8"?>
-<ds:datastoreItem xmlns:ds="http://schemas.openxmlformats.org/officeDocument/2006/customXml" ds:itemID="{B534A2DB-00B8-4111-85D3-7B442E7A43E2}">
+<ds:datastoreItem xmlns:ds="http://schemas.openxmlformats.org/officeDocument/2006/customXml" ds:itemID="{893D0CB0-294A-4179-8687-93EC932938E3}">
   <ds:schemaRefs>
     <ds:schemaRef ds:uri="http://schemas.openxmlformats.org/officeDocument/2006/bibliography"/>
   </ds:schemaRefs>

</xml_diff>

<commit_message>
update to kosit visualization release 2022-11-15
update to kosit visualization release 2022-11-15
</commit_message>
<xml_diff>
--- a/Dokumentation.docx
+++ b/Dokumentation.docx
@@ -9,10 +9,10 @@
       <w:r>
         <w:t xml:space="preserve">Codelistenauflösung für </w:t>
       </w:r>
-      <w:proofErr w:type="spellStart"/>
       <w:r>
         <w:t>XRechnung-</w:t>
       </w:r>
+      <w:proofErr w:type="spellStart"/>
       <w:r>
         <w:t>Visuali</w:t>
       </w:r>
@@ -21,7 +21,10 @@
       </w:r>
       <w:proofErr w:type="spellEnd"/>
     </w:p>
-    <w:p/>
+    <w:p>
+      <w:bookmarkStart w:id="0" w:name="_GoBack"/>
+      <w:bookmarkEnd w:id="0"/>
+    </w:p>
     <w:p>
       <w:pPr>
         <w:pStyle w:val="berschrift1"/>
@@ -78,7 +81,7 @@
           <w:r>
             <w:fldChar w:fldCharType="separate"/>
           </w:r>
-          <w:hyperlink w:anchor="_Toc42804473" w:history="1">
+          <w:hyperlink w:anchor="_Toc120022767" w:history="1">
             <w:r>
               <w:rPr>
                 <w:rStyle w:val="Hyperlink"/>
@@ -105,7 +108,7 @@
                 <w:noProof/>
                 <w:webHidden/>
               </w:rPr>
-              <w:instrText xml:space="preserve"> PAGEREF _Toc42804473 \h </w:instrText>
+              <w:instrText xml:space="preserve"> PAGEREF _Toc120022767 \h </w:instrText>
             </w:r>
             <w:r>
               <w:rPr>
@@ -148,7 +151,7 @@
               <w:lang w:eastAsia="de-DE"/>
             </w:rPr>
           </w:pPr>
-          <w:hyperlink w:anchor="_Toc42804474" w:history="1">
+          <w:hyperlink w:anchor="_Toc120022768" w:history="1">
             <w:r>
               <w:rPr>
                 <w:rStyle w:val="Hyperlink"/>
@@ -175,7 +178,7 @@
                 <w:noProof/>
                 <w:webHidden/>
               </w:rPr>
-              <w:instrText xml:space="preserve"> PAGEREF _Toc42804474 \h </w:instrText>
+              <w:instrText xml:space="preserve"> PAGEREF _Toc120022768 \h </w:instrText>
             </w:r>
             <w:r>
               <w:rPr>
@@ -218,7 +221,7 @@
               <w:lang w:eastAsia="de-DE"/>
             </w:rPr>
           </w:pPr>
-          <w:hyperlink w:anchor="_Toc42804475" w:history="1">
+          <w:hyperlink w:anchor="_Toc120022769" w:history="1">
             <w:r>
               <w:rPr>
                 <w:rStyle w:val="Hyperlink"/>
@@ -245,7 +248,7 @@
                 <w:noProof/>
                 <w:webHidden/>
               </w:rPr>
-              <w:instrText xml:space="preserve"> PAGEREF _Toc42804475 \h </w:instrText>
+              <w:instrText xml:space="preserve"> PAGEREF _Toc120022769 \h </w:instrText>
             </w:r>
             <w:r>
               <w:rPr>
@@ -288,7 +291,7 @@
               <w:lang w:eastAsia="de-DE"/>
             </w:rPr>
           </w:pPr>
-          <w:hyperlink w:anchor="_Toc42804476" w:history="1">
+          <w:hyperlink w:anchor="_Toc120022770" w:history="1">
             <w:r>
               <w:rPr>
                 <w:rStyle w:val="Hyperlink"/>
@@ -315,7 +318,7 @@
                 <w:noProof/>
                 <w:webHidden/>
               </w:rPr>
-              <w:instrText xml:space="preserve"> PAGEREF _Toc42804476 \h </w:instrText>
+              <w:instrText xml:space="preserve"> PAGEREF _Toc120022770 \h </w:instrText>
             </w:r>
             <w:r>
               <w:rPr>
@@ -358,7 +361,7 @@
               <w:lang w:eastAsia="de-DE"/>
             </w:rPr>
           </w:pPr>
-          <w:hyperlink w:anchor="_Toc42804477" w:history="1">
+          <w:hyperlink w:anchor="_Toc120022771" w:history="1">
             <w:r>
               <w:rPr>
                 <w:rStyle w:val="Hyperlink"/>
@@ -385,7 +388,7 @@
                 <w:noProof/>
                 <w:webHidden/>
               </w:rPr>
-              <w:instrText xml:space="preserve"> PAGEREF _Toc42804477 \h </w:instrText>
+              <w:instrText xml:space="preserve"> PAGEREF _Toc120022771 \h </w:instrText>
             </w:r>
             <w:r>
               <w:rPr>
@@ -428,7 +431,7 @@
               <w:lang w:eastAsia="de-DE"/>
             </w:rPr>
           </w:pPr>
-          <w:hyperlink w:anchor="_Toc42804478" w:history="1">
+          <w:hyperlink w:anchor="_Toc120022772" w:history="1">
             <w:r>
               <w:rPr>
                 <w:rStyle w:val="Hyperlink"/>
@@ -455,7 +458,7 @@
                 <w:noProof/>
                 <w:webHidden/>
               </w:rPr>
-              <w:instrText xml:space="preserve"> PAGEREF _Toc42804478 \h </w:instrText>
+              <w:instrText xml:space="preserve"> PAGEREF _Toc120022772 \h </w:instrText>
             </w:r>
             <w:r>
               <w:rPr>
@@ -506,11 +509,11 @@
       <w:pPr>
         <w:pStyle w:val="berschrift1"/>
       </w:pPr>
-      <w:bookmarkStart w:id="0" w:name="_Toc42804473"/>
+      <w:bookmarkStart w:id="1" w:name="_Toc120022767"/>
       <w:r>
         <w:t>Autor</w:t>
       </w:r>
-      <w:bookmarkEnd w:id="0"/>
+      <w:bookmarkEnd w:id="1"/>
     </w:p>
     <w:p>
       <w:r>
@@ -541,11 +544,11 @@
       <w:pPr>
         <w:pStyle w:val="berschrift1"/>
       </w:pPr>
-      <w:bookmarkStart w:id="1" w:name="_Toc42804474"/>
+      <w:bookmarkStart w:id="2" w:name="_Toc120022768"/>
       <w:r>
         <w:t>Version</w:t>
       </w:r>
-      <w:bookmarkEnd w:id="1"/>
+      <w:bookmarkEnd w:id="2"/>
     </w:p>
     <w:p>
       <w:r>
@@ -557,9 +560,12 @@
       <w:r>
         <w:t xml:space="preserve"> </w:t>
       </w:r>
-      <w:proofErr w:type="spellStart"/>
-      <w:r>
-        <w:t>XRechnung-Visualization</w:t>
+      <w:r>
+        <w:t>XRechnung-</w:t>
+      </w:r>
+      <w:proofErr w:type="spellStart"/>
+      <w:r>
+        <w:t>Visualization</w:t>
       </w:r>
       <w:proofErr w:type="spellEnd"/>
       <w:r>
@@ -601,21 +607,7 @@
           <w:rPr>
             <w:rStyle w:val="Hyperlink"/>
           </w:rPr>
-          <w:t xml:space="preserve"> </w:t>
-        </w:r>
-        <w:proofErr w:type="spellStart"/>
-        <w:r>
-          <w:rPr>
-            <w:rStyle w:val="Hyperlink"/>
-          </w:rPr>
-          <w:t>XRechnung</w:t>
-        </w:r>
-        <w:proofErr w:type="spellEnd"/>
-        <w:r>
-          <w:rPr>
-            <w:rStyle w:val="Hyperlink"/>
-          </w:rPr>
-          <w:t xml:space="preserve"> 2.2.0</w:t>
+          <w:t xml:space="preserve"> XRechnung 2.2.0</w:t>
         </w:r>
       </w:hyperlink>
       <w:r>
@@ -657,23 +649,15 @@
       <w:pPr>
         <w:pStyle w:val="berschrift1"/>
       </w:pPr>
-      <w:bookmarkStart w:id="2" w:name="_Toc42804475"/>
+      <w:bookmarkStart w:id="3" w:name="_Toc120022769"/>
       <w:r>
         <w:t>Zweck der Skripte</w:t>
       </w:r>
-      <w:bookmarkEnd w:id="2"/>
+      <w:bookmarkEnd w:id="3"/>
     </w:p>
     <w:p>
       <w:r>
-        <w:t xml:space="preserve">Mit den im GitHub Repositorium der </w:t>
-      </w:r>
-      <w:proofErr w:type="spellStart"/>
-      <w:r>
-        <w:t>KoSIT</w:t>
-      </w:r>
-      <w:proofErr w:type="spellEnd"/>
-      <w:r>
-        <w:t xml:space="preserve"> bereitgestellten XSL Transformatoren </w:t>
+        <w:t xml:space="preserve">Mit den im GitHub Repositorium der KoSIT bereitgestellten XSL Transformatoren </w:t>
       </w:r>
       <w:r>
         <w:t>(</w:t>
@@ -690,15 +674,7 @@
         <w:t xml:space="preserve">) </w:t>
       </w:r>
       <w:r>
-        <w:t xml:space="preserve">kann eine elektronische Rechnung gem. der Europäischen Norm EN16931 sowie davon abgeleitete CIUS, wie z.B. </w:t>
-      </w:r>
-      <w:proofErr w:type="spellStart"/>
-      <w:r>
-        <w:t>XRechnung</w:t>
-      </w:r>
-      <w:proofErr w:type="spellEnd"/>
-      <w:r>
-        <w:t>, in eine HTML-Ansicht überführt werden.</w:t>
+        <w:t>kann eine elektronische Rechnung gem. der Europäischen Norm EN16931 sowie davon abgeleitete CIUS, wie z.B. XRechnung, in eine HTML-Ansicht überführt werden.</w:t>
       </w:r>
     </w:p>
     <w:p>
@@ -723,12 +699,7 @@
     </w:p>
     <w:p>
       <w:r>
-        <w:t xml:space="preserve">Hier ein </w:t>
-      </w:r>
-      <w:bookmarkStart w:id="3" w:name="_GoBack"/>
-      <w:bookmarkEnd w:id="3"/>
-      <w:r>
-        <w:t>Beispiel:</w:t>
+        <w:t>Hier ein Beispiel:</w:t>
       </w:r>
     </w:p>
     <w:p>
@@ -1618,7 +1589,7 @@
       <w:pPr>
         <w:pStyle w:val="berschrift1"/>
       </w:pPr>
-      <w:bookmarkStart w:id="4" w:name="_Toc42804476"/>
+      <w:bookmarkStart w:id="4" w:name="_Toc120022770"/>
       <w:r>
         <w:t>Installation</w:t>
       </w:r>
@@ -1696,7 +1667,16 @@
         <w:t xml:space="preserve"> der XSL-Dateien </w:t>
       </w:r>
       <w:r>
-        <w:t>cii-xr.xls, ubl-creditnote-xr.xsl und ubl-invoice-xr.xsl</w:t>
+        <w:t>cii-xr.xls, ubl-creditnote-xr.xsl</w:t>
+      </w:r>
+      <w:r>
+        <w:t xml:space="preserve">, </w:t>
+      </w:r>
+      <w:r>
+        <w:t>ubl-invoice-xr.xsl</w:t>
+      </w:r>
+      <w:r>
+        <w:t xml:space="preserve"> und common-xr.xsl</w:t>
       </w:r>
       <w:r>
         <w:t>.</w:t>
@@ -1740,7 +1720,16 @@
         <w:t>sind</w:t>
       </w:r>
       <w:r>
-        <w:t xml:space="preserve"> die vorhandenen XSL-Dateien cii-xr.xls, ubl-creditnote-xr.xsl und ubl-invoice-xr.xsl </w:t>
+        <w:t xml:space="preserve"> die vorhandenen XSL-Dateien cii-xr.xls, ubl-creditnote-xr.xsl</w:t>
+      </w:r>
+      <w:r>
+        <w:t xml:space="preserve">, </w:t>
+      </w:r>
+      <w:r>
+        <w:t xml:space="preserve">ubl-invoice-xr.xsl </w:t>
+      </w:r>
+      <w:r>
+        <w:t xml:space="preserve">und common-xr.xsl </w:t>
       </w:r>
       <w:r>
         <w:t xml:space="preserve">zu </w:t>
@@ -1781,18 +1770,18 @@
         <mc:AlternateContent>
           <mc:Choice Requires="wps">
             <w:drawing>
-              <wp:anchor distT="0" distB="0" distL="114300" distR="114300" simplePos="0" relativeHeight="251681792" behindDoc="0" locked="0" layoutInCell="1" allowOverlap="1" wp14:anchorId="18920A06" wp14:editId="3022EA47">
+              <wp:anchor distT="0" distB="0" distL="114300" distR="114300" simplePos="0" relativeHeight="251703296" behindDoc="0" locked="0" layoutInCell="1" allowOverlap="1" wp14:anchorId="6EE4D5EF" wp14:editId="166A72CD">
                 <wp:simplePos x="0" y="0"/>
-                <wp:positionH relativeFrom="column">
-                  <wp:posOffset>1427769</wp:posOffset>
+                <wp:positionH relativeFrom="margin">
+                  <wp:posOffset>-129328</wp:posOffset>
                 </wp:positionH>
                 <wp:positionV relativeFrom="paragraph">
-                  <wp:posOffset>4670195</wp:posOffset>
+                  <wp:posOffset>6250305</wp:posOffset>
                 </wp:positionV>
-                <wp:extent cx="1405890" cy="552508"/>
-                <wp:effectExtent l="0" t="0" r="22860" b="19050"/>
+                <wp:extent cx="1123950" cy="514985"/>
+                <wp:effectExtent l="0" t="0" r="19050" b="18415"/>
                 <wp:wrapNone/>
-                <wp:docPr id="20" name="Rechteck 20"/>
+                <wp:docPr id="32" name="Rechteck 32"/>
                 <wp:cNvGraphicFramePr/>
                 <a:graphic xmlns:a="http://schemas.openxmlformats.org/drawingml/2006/main">
                   <a:graphicData uri="http://schemas.microsoft.com/office/word/2010/wordprocessingShape">
@@ -1801,21 +1790,304 @@
                       <wps:spPr>
                         <a:xfrm>
                           <a:off x="0" y="0"/>
-                          <a:ext cx="1405890" cy="552508"/>
+                          <a:ext cx="1123950" cy="514985"/>
                         </a:xfrm>
                         <a:prstGeom prst="rect">
                           <a:avLst/>
                         </a:prstGeom>
-                        <a:solidFill>
-                          <a:srgbClr val="C00000">
-                            <a:alpha val="23137"/>
-                          </a:srgbClr>
-                        </a:solidFill>
-                        <a:ln>
-                          <a:solidFill>
-                            <a:schemeClr val="accent2"/>
-                          </a:solidFill>
-                        </a:ln>
+                        <a:noFill/>
+                      </wps:spPr>
+                      <wps:style>
+                        <a:lnRef idx="2">
+                          <a:schemeClr val="accent1">
+                            <a:shade val="50000"/>
+                          </a:schemeClr>
+                        </a:lnRef>
+                        <a:fillRef idx="1">
+                          <a:schemeClr val="accent1"/>
+                        </a:fillRef>
+                        <a:effectRef idx="0">
+                          <a:schemeClr val="accent1"/>
+                        </a:effectRef>
+                        <a:fontRef idx="minor">
+                          <a:schemeClr val="lt1"/>
+                        </a:fontRef>
+                      </wps:style>
+                      <wps:txbx>
+                        <w:txbxContent>
+                          <w:p>
+                            <w:pPr>
+                              <w:jc w:val="center"/>
+                              <w:rPr>
+                                <w:color w:val="000000" w:themeColor="text1"/>
+                                <w14:shadow w14:blurRad="38100" w14:dist="19050" w14:dir="2700000" w14:sx="100000" w14:sy="100000" w14:kx="0" w14:ky="0" w14:algn="tl">
+                                  <w14:schemeClr w14:val="dk1">
+                                    <w14:alpha w14:val="60000"/>
+                                  </w14:schemeClr>
+                                </w14:shadow>
+                                <w14:textOutline w14:w="0" w14:cap="flat" w14:cmpd="sng" w14:algn="ctr">
+                                  <w14:noFill/>
+                                  <w14:prstDash w14:val="solid"/>
+                                  <w14:round/>
+                                </w14:textOutline>
+                              </w:rPr>
+                            </w:pPr>
+                            <w:r>
+                              <w:rPr>
+                                <w:color w:val="000000" w:themeColor="text1"/>
+                                <w14:shadow w14:blurRad="38100" w14:dist="19050" w14:dir="2700000" w14:sx="100000" w14:sy="100000" w14:kx="0" w14:ky="0" w14:algn="tl">
+                                  <w14:schemeClr w14:val="dk1">
+                                    <w14:alpha w14:val="60000"/>
+                                  </w14:schemeClr>
+                                </w14:shadow>
+                                <w14:textOutline w14:w="0" w14:cap="flat" w14:cmpd="sng" w14:algn="ctr">
+                                  <w14:noFill/>
+                                  <w14:prstDash w14:val="solid"/>
+                                  <w14:round/>
+                                </w14:textOutline>
+                              </w:rPr>
+                              <w:t>u</w:t>
+                            </w:r>
+                            <w:r>
+                              <w:rPr>
+                                <w:color w:val="000000" w:themeColor="text1"/>
+                                <w14:shadow w14:blurRad="38100" w14:dist="19050" w14:dir="2700000" w14:sx="100000" w14:sy="100000" w14:kx="0" w14:ky="0" w14:algn="tl">
+                                  <w14:schemeClr w14:val="dk1">
+                                    <w14:alpha w14:val="60000"/>
+                                  </w14:schemeClr>
+                                </w14:shadow>
+                                <w14:textOutline w14:w="0" w14:cap="flat" w14:cmpd="sng" w14:algn="ctr">
+                                  <w14:noFill/>
+                                  <w14:prstDash w14:val="solid"/>
+                                  <w14:round/>
+                                </w14:textOutline>
+                              </w:rPr>
+                              <w:t>nveränderte Dateien</w:t>
+                            </w:r>
+                            <w:r>
+                              <w:rPr>
+                                <w:color w:val="000000" w:themeColor="text1"/>
+                                <w14:shadow w14:blurRad="38100" w14:dist="19050" w14:dir="2700000" w14:sx="100000" w14:sy="100000" w14:kx="0" w14:ky="0" w14:algn="tl">
+                                  <w14:schemeClr w14:val="dk1">
+                                    <w14:alpha w14:val="60000"/>
+                                  </w14:schemeClr>
+                                </w14:shadow>
+                                <w14:textOutline w14:w="0" w14:cap="flat" w14:cmpd="sng" w14:algn="ctr">
+                                  <w14:noFill/>
+                                  <w14:prstDash w14:val="solid"/>
+                                  <w14:round/>
+                                </w14:textOutline>
+                              </w:rPr>
+                              <w:t>/Ordner</w:t>
+                            </w:r>
+                          </w:p>
+                        </w:txbxContent>
+                      </wps:txbx>
+                      <wps:bodyPr rot="0" spcFirstLastPara="0" vertOverflow="overflow" horzOverflow="overflow" vert="horz" wrap="square" lIns="91440" tIns="45720" rIns="91440" bIns="45720" numCol="1" spcCol="0" rtlCol="0" fromWordArt="0" anchor="ctr" anchorCtr="0" forceAA="0" compatLnSpc="1">
+                        <a:prstTxWarp prst="textNoShape">
+                          <a:avLst/>
+                        </a:prstTxWarp>
+                        <a:noAutofit/>
+                      </wps:bodyPr>
+                    </wps:wsp>
+                  </a:graphicData>
+                </a:graphic>
+                <wp14:sizeRelH relativeFrom="margin">
+                  <wp14:pctWidth>0</wp14:pctWidth>
+                </wp14:sizeRelH>
+              </wp:anchor>
+            </w:drawing>
+          </mc:Choice>
+          <mc:Fallback>
+            <w:pict>
+              <v:rect w14:anchorId="6EE4D5EF" id="Rechteck 32" o:spid="_x0000_s1026" style="position:absolute;margin-left:-10.2pt;margin-top:492.15pt;width:88.5pt;height:40.55pt;z-index:251703296;visibility:visible;mso-wrap-style:square;mso-width-percent:0;mso-wrap-distance-left:9pt;mso-wrap-distance-top:0;mso-wrap-distance-right:9pt;mso-wrap-distance-bottom:0;mso-position-horizontal:absolute;mso-position-horizontal-relative:margin;mso-position-vertical:absolute;mso-position-vertical-relative:text;mso-width-percent:0;mso-width-relative:margin;v-text-anchor:middle" o:gfxdata="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" filled="f" strokecolor="#1f3763 [1604]" strokeweight="1pt">
+                <v:textbox>
+                  <w:txbxContent>
+                    <w:p>
+                      <w:pPr>
+                        <w:jc w:val="center"/>
+                        <w:rPr>
+                          <w:color w:val="000000" w:themeColor="text1"/>
+                          <w14:shadow w14:blurRad="38100" w14:dist="19050" w14:dir="2700000" w14:sx="100000" w14:sy="100000" w14:kx="0" w14:ky="0" w14:algn="tl">
+                            <w14:schemeClr w14:val="dk1">
+                              <w14:alpha w14:val="60000"/>
+                            </w14:schemeClr>
+                          </w14:shadow>
+                          <w14:textOutline w14:w="0" w14:cap="flat" w14:cmpd="sng" w14:algn="ctr">
+                            <w14:noFill/>
+                            <w14:prstDash w14:val="solid"/>
+                            <w14:round/>
+                          </w14:textOutline>
+                        </w:rPr>
+                      </w:pPr>
+                      <w:r>
+                        <w:rPr>
+                          <w:color w:val="000000" w:themeColor="text1"/>
+                          <w14:shadow w14:blurRad="38100" w14:dist="19050" w14:dir="2700000" w14:sx="100000" w14:sy="100000" w14:kx="0" w14:ky="0" w14:algn="tl">
+                            <w14:schemeClr w14:val="dk1">
+                              <w14:alpha w14:val="60000"/>
+                            </w14:schemeClr>
+                          </w14:shadow>
+                          <w14:textOutline w14:w="0" w14:cap="flat" w14:cmpd="sng" w14:algn="ctr">
+                            <w14:noFill/>
+                            <w14:prstDash w14:val="solid"/>
+                            <w14:round/>
+                          </w14:textOutline>
+                        </w:rPr>
+                        <w:t>u</w:t>
+                      </w:r>
+                      <w:r>
+                        <w:rPr>
+                          <w:color w:val="000000" w:themeColor="text1"/>
+                          <w14:shadow w14:blurRad="38100" w14:dist="19050" w14:dir="2700000" w14:sx="100000" w14:sy="100000" w14:kx="0" w14:ky="0" w14:algn="tl">
+                            <w14:schemeClr w14:val="dk1">
+                              <w14:alpha w14:val="60000"/>
+                            </w14:schemeClr>
+                          </w14:shadow>
+                          <w14:textOutline w14:w="0" w14:cap="flat" w14:cmpd="sng" w14:algn="ctr">
+                            <w14:noFill/>
+                            <w14:prstDash w14:val="solid"/>
+                            <w14:round/>
+                          </w14:textOutline>
+                        </w:rPr>
+                        <w:t>nveränderte Dateien</w:t>
+                      </w:r>
+                      <w:r>
+                        <w:rPr>
+                          <w:color w:val="000000" w:themeColor="text1"/>
+                          <w14:shadow w14:blurRad="38100" w14:dist="19050" w14:dir="2700000" w14:sx="100000" w14:sy="100000" w14:kx="0" w14:ky="0" w14:algn="tl">
+                            <w14:schemeClr w14:val="dk1">
+                              <w14:alpha w14:val="60000"/>
+                            </w14:schemeClr>
+                          </w14:shadow>
+                          <w14:textOutline w14:w="0" w14:cap="flat" w14:cmpd="sng" w14:algn="ctr">
+                            <w14:noFill/>
+                            <w14:prstDash w14:val="solid"/>
+                            <w14:round/>
+                          </w14:textOutline>
+                        </w:rPr>
+                        <w:t>/Ordner</w:t>
+                      </w:r>
+                    </w:p>
+                  </w:txbxContent>
+                </v:textbox>
+                <w10:wrap anchorx="margin"/>
+              </v:rect>
+            </w:pict>
+          </mc:Fallback>
+        </mc:AlternateContent>
+      </w:r>
+      <w:r>
+        <w:rPr>
+          <w:noProof/>
+        </w:rPr>
+        <mc:AlternateContent>
+          <mc:Choice Requires="wps">
+            <w:drawing>
+              <wp:anchor distT="0" distB="0" distL="114300" distR="114300" simplePos="0" relativeHeight="251711488" behindDoc="0" locked="0" layoutInCell="1" allowOverlap="1" wp14:anchorId="6ABF8E8E" wp14:editId="64B38619">
+                <wp:simplePos x="0" y="0"/>
+                <wp:positionH relativeFrom="column">
+                  <wp:posOffset>996738</wp:posOffset>
+                </wp:positionH>
+                <wp:positionV relativeFrom="paragraph">
+                  <wp:posOffset>967105</wp:posOffset>
+                </wp:positionV>
+                <wp:extent cx="914400" cy="5550323"/>
+                <wp:effectExtent l="0" t="0" r="19050" b="31750"/>
+                <wp:wrapNone/>
+                <wp:docPr id="35" name="Verbinder: gewinkelt 35"/>
+                <wp:cNvGraphicFramePr/>
+                <a:graphic xmlns:a="http://schemas.openxmlformats.org/drawingml/2006/main">
+                  <a:graphicData uri="http://schemas.microsoft.com/office/word/2010/wordprocessingShape">
+                    <wps:wsp>
+                      <wps:cNvCnPr/>
+                      <wps:spPr>
+                        <a:xfrm flipH="1">
+                          <a:off x="0" y="0"/>
+                          <a:ext cx="914400" cy="5550323"/>
+                        </a:xfrm>
+                        <a:prstGeom prst="bentConnector3">
+                          <a:avLst/>
+                        </a:prstGeom>
+                      </wps:spPr>
+                      <wps:style>
+                        <a:lnRef idx="1">
+                          <a:schemeClr val="accent1"/>
+                        </a:lnRef>
+                        <a:fillRef idx="0">
+                          <a:schemeClr val="accent1"/>
+                        </a:fillRef>
+                        <a:effectRef idx="0">
+                          <a:schemeClr val="accent1"/>
+                        </a:effectRef>
+                        <a:fontRef idx="minor">
+                          <a:schemeClr val="tx1"/>
+                        </a:fontRef>
+                      </wps:style>
+                      <wps:bodyPr/>
+                    </wps:wsp>
+                  </a:graphicData>
+                </a:graphic>
+                <wp14:sizeRelH relativeFrom="margin">
+                  <wp14:pctWidth>0</wp14:pctWidth>
+                </wp14:sizeRelH>
+                <wp14:sizeRelV relativeFrom="margin">
+                  <wp14:pctHeight>0</wp14:pctHeight>
+                </wp14:sizeRelV>
+              </wp:anchor>
+            </w:drawing>
+          </mc:Choice>
+          <mc:Fallback>
+            <w:pict>
+              <v:shapetype w14:anchorId="43017022" id="_x0000_t34" coordsize="21600,21600" o:spt="34" o:oned="t" adj="10800" path="m,l@0,0@0,21600,21600,21600e" filled="f">
+                <v:stroke joinstyle="miter"/>
+                <v:formulas>
+                  <v:f eqn="val #0"/>
+                </v:formulas>
+                <v:path arrowok="t" fillok="f" o:connecttype="none"/>
+                <v:handles>
+                  <v:h position="#0,center"/>
+                </v:handles>
+                <o:lock v:ext="edit" shapetype="t"/>
+              </v:shapetype>
+              <v:shape id="Verbinder: gewinkelt 35" o:spid="_x0000_s1026" type="#_x0000_t34" style="position:absolute;margin-left:78.5pt;margin-top:76.15pt;width:1in;height:437.05pt;flip:x;z-index:251711488;visibility:visible;mso-wrap-style:square;mso-width-percent:0;mso-height-percent:0;mso-wrap-distance-left:9pt;mso-wrap-distance-top:0;mso-wrap-distance-right:9pt;mso-wrap-distance-bottom:0;mso-position-horizontal:absolute;mso-position-horizontal-relative:text;mso-position-vertical:absolute;mso-position-vertical-relative:text;mso-width-percent:0;mso-height-percent:0;mso-width-relative:margin;mso-height-relative:margin" o:gfxdata="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" strokecolor="#4472c4 [3204]" strokeweight=".5pt"/>
+            </w:pict>
+          </mc:Fallback>
+        </mc:AlternateContent>
+      </w:r>
+      <w:r>
+        <w:rPr>
+          <w:noProof/>
+        </w:rPr>
+        <mc:AlternateContent>
+          <mc:Choice Requires="wps">
+            <w:drawing>
+              <wp:anchor distT="0" distB="0" distL="114300" distR="114300" simplePos="0" relativeHeight="251708416" behindDoc="0" locked="0" layoutInCell="1" allowOverlap="1" wp14:anchorId="0E2C7498" wp14:editId="11E6CE55">
+                <wp:simplePos x="0" y="0"/>
+                <wp:positionH relativeFrom="column">
+                  <wp:posOffset>1911138</wp:posOffset>
+                </wp:positionH>
+                <wp:positionV relativeFrom="paragraph">
+                  <wp:posOffset>738505</wp:posOffset>
+                </wp:positionV>
+                <wp:extent cx="1405890" cy="436033"/>
+                <wp:effectExtent l="0" t="0" r="22860" b="21590"/>
+                <wp:wrapNone/>
+                <wp:docPr id="16" name="Rechteck 16"/>
+                <wp:cNvGraphicFramePr/>
+                <a:graphic xmlns:a="http://schemas.openxmlformats.org/drawingml/2006/main">
+                  <a:graphicData uri="http://schemas.microsoft.com/office/word/2010/wordprocessingShape">
+                    <wps:wsp>
+                      <wps:cNvSpPr/>
+                      <wps:spPr>
+                        <a:xfrm>
+                          <a:off x="0" y="0"/>
+                          <a:ext cx="1405890" cy="436033"/>
+                        </a:xfrm>
+                        <a:prstGeom prst="rect">
+                          <a:avLst/>
+                        </a:prstGeom>
+                        <a:noFill/>
                       </wps:spPr>
                       <wps:style>
                         <a:lnRef idx="2">
@@ -1853,9 +2125,7 @@
           </mc:Choice>
           <mc:Fallback>
             <w:pict>
-              <v:rect w14:anchorId="2C30BBE7" id="Rechteck 20" o:spid="_x0000_s1026" style="position:absolute;margin-left:112.4pt;margin-top:367.75pt;width:110.7pt;height:43.5pt;z-index:251681792;visibility:visible;mso-wrap-style:square;mso-width-percent:0;mso-height-percent:0;mso-wrap-distance-left:9pt;mso-wrap-distance-top:0;mso-wrap-distance-right:9pt;mso-wrap-distance-bottom:0;mso-position-horizontal:absolute;mso-position-horizontal-relative:text;mso-position-vertical:absolute;mso-position-vertical-relative:text;mso-width-percent:0;mso-height-percent:0;mso-width-relative:margin;mso-height-relative:margin;v-text-anchor:middle" o:gfxdata="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" fillcolor="#c00000" strokecolor="#ed7d31 [3205]" strokeweight="1pt">
-                <v:fill opacity="15163f"/>
-              </v:rect>
+              <v:rect w14:anchorId="2C394077" id="Rechteck 16" o:spid="_x0000_s1026" style="position:absolute;margin-left:150.5pt;margin-top:58.15pt;width:110.7pt;height:34.35pt;z-index:251708416;visibility:visible;mso-wrap-style:square;mso-width-percent:0;mso-height-percent:0;mso-wrap-distance-left:9pt;mso-wrap-distance-top:0;mso-wrap-distance-right:9pt;mso-wrap-distance-bottom:0;mso-position-horizontal:absolute;mso-position-horizontal-relative:text;mso-position-vertical:absolute;mso-position-vertical-relative:text;mso-width-percent:0;mso-height-percent:0;mso-width-relative:margin;mso-height-relative:margin;v-text-anchor:middle" o:gfxdata="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" filled="f" strokecolor="#1f3763 [1604]" strokeweight="1pt"/>
             </w:pict>
           </mc:Fallback>
         </mc:AlternateContent>
@@ -1867,18 +2137,18 @@
         <mc:AlternateContent>
           <mc:Choice Requires="wps">
             <w:drawing>
-              <wp:anchor distT="0" distB="0" distL="114300" distR="114300" simplePos="0" relativeHeight="251679744" behindDoc="0" locked="0" layoutInCell="1" allowOverlap="1" wp14:anchorId="695A0E50" wp14:editId="702EF1E2">
+              <wp:anchor distT="0" distB="0" distL="114300" distR="114300" simplePos="0" relativeHeight="251685888" behindDoc="0" locked="0" layoutInCell="1" allowOverlap="1" wp14:anchorId="398E90F1" wp14:editId="5BC01B24">
                 <wp:simplePos x="0" y="0"/>
                 <wp:positionH relativeFrom="column">
-                  <wp:posOffset>1427769</wp:posOffset>
+                  <wp:posOffset>1911138</wp:posOffset>
                 </wp:positionH>
                 <wp:positionV relativeFrom="paragraph">
-                  <wp:posOffset>1781060</wp:posOffset>
+                  <wp:posOffset>3800052</wp:posOffset>
                 </wp:positionV>
-                <wp:extent cx="1405890" cy="2168063"/>
-                <wp:effectExtent l="0" t="0" r="22860" b="22860"/>
+                <wp:extent cx="1405890" cy="411480"/>
+                <wp:effectExtent l="0" t="0" r="22860" b="26670"/>
                 <wp:wrapNone/>
-                <wp:docPr id="19" name="Rechteck 19"/>
+                <wp:docPr id="22" name="Rechteck 22"/>
                 <wp:cNvGraphicFramePr/>
                 <a:graphic xmlns:a="http://schemas.openxmlformats.org/drawingml/2006/main">
                   <a:graphicData uri="http://schemas.microsoft.com/office/word/2010/wordprocessingShape">
@@ -1887,93 +2157,7 @@
                       <wps:spPr>
                         <a:xfrm>
                           <a:off x="0" y="0"/>
-                          <a:ext cx="1405890" cy="2168063"/>
-                        </a:xfrm>
-                        <a:prstGeom prst="rect">
-                          <a:avLst/>
-                        </a:prstGeom>
-                        <a:solidFill>
-                          <a:srgbClr val="C00000">
-                            <a:alpha val="23137"/>
-                          </a:srgbClr>
-                        </a:solidFill>
-                        <a:ln>
-                          <a:solidFill>
-                            <a:schemeClr val="accent2"/>
-                          </a:solidFill>
-                        </a:ln>
-                      </wps:spPr>
-                      <wps:style>
-                        <a:lnRef idx="2">
-                          <a:schemeClr val="accent1">
-                            <a:shade val="50000"/>
-                          </a:schemeClr>
-                        </a:lnRef>
-                        <a:fillRef idx="1">
-                          <a:schemeClr val="accent1"/>
-                        </a:fillRef>
-                        <a:effectRef idx="0">
-                          <a:schemeClr val="accent1"/>
-                        </a:effectRef>
-                        <a:fontRef idx="minor">
-                          <a:schemeClr val="lt1"/>
-                        </a:fontRef>
-                      </wps:style>
-                      <wps:bodyPr rot="0" spcFirstLastPara="0" vertOverflow="overflow" horzOverflow="overflow" vert="horz" wrap="square" lIns="91440" tIns="45720" rIns="91440" bIns="45720" numCol="1" spcCol="0" rtlCol="0" fromWordArt="0" anchor="ctr" anchorCtr="0" forceAA="0" compatLnSpc="1">
-                        <a:prstTxWarp prst="textNoShape">
-                          <a:avLst/>
-                        </a:prstTxWarp>
-                        <a:noAutofit/>
-                      </wps:bodyPr>
-                    </wps:wsp>
-                  </a:graphicData>
-                </a:graphic>
-                <wp14:sizeRelH relativeFrom="margin">
-                  <wp14:pctWidth>0</wp14:pctWidth>
-                </wp14:sizeRelH>
-                <wp14:sizeRelV relativeFrom="margin">
-                  <wp14:pctHeight>0</wp14:pctHeight>
-                </wp14:sizeRelV>
-              </wp:anchor>
-            </w:drawing>
-          </mc:Choice>
-          <mc:Fallback>
-            <w:pict>
-              <v:rect w14:anchorId="2AC286E3" id="Rechteck 19" o:spid="_x0000_s1026" style="position:absolute;margin-left:112.4pt;margin-top:140.25pt;width:110.7pt;height:170.7pt;z-index:251679744;visibility:visible;mso-wrap-style:square;mso-width-percent:0;mso-height-percent:0;mso-wrap-distance-left:9pt;mso-wrap-distance-top:0;mso-wrap-distance-right:9pt;mso-wrap-distance-bottom:0;mso-position-horizontal:absolute;mso-position-horizontal-relative:text;mso-position-vertical:absolute;mso-position-vertical-relative:text;mso-width-percent:0;mso-height-percent:0;mso-width-relative:margin;mso-height-relative:margin;v-text-anchor:middle" o:gfxdata="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" fillcolor="#c00000" strokecolor="#ed7d31 [3205]" strokeweight="1pt">
-                <v:fill opacity="15163f"/>
-              </v:rect>
-            </w:pict>
-          </mc:Fallback>
-        </mc:AlternateContent>
-      </w:r>
-      <w:r>
-        <w:rPr>
-          <w:noProof/>
-        </w:rPr>
-        <mc:AlternateContent>
-          <mc:Choice Requires="wps">
-            <w:drawing>
-              <wp:anchor distT="0" distB="0" distL="114300" distR="114300" simplePos="0" relativeHeight="251687936" behindDoc="0" locked="0" layoutInCell="1" allowOverlap="1" wp14:anchorId="57402892" wp14:editId="4C77FA11">
-                <wp:simplePos x="0" y="0"/>
-                <wp:positionH relativeFrom="column">
-                  <wp:posOffset>1427769</wp:posOffset>
-                </wp:positionH>
-                <wp:positionV relativeFrom="paragraph">
-                  <wp:posOffset>4308995</wp:posOffset>
-                </wp:positionV>
-                <wp:extent cx="1405890" cy="360968"/>
-                <wp:effectExtent l="0" t="0" r="22860" b="20320"/>
-                <wp:wrapNone/>
-                <wp:docPr id="23" name="Rechteck 23"/>
-                <wp:cNvGraphicFramePr/>
-                <a:graphic xmlns:a="http://schemas.openxmlformats.org/drawingml/2006/main">
-                  <a:graphicData uri="http://schemas.microsoft.com/office/word/2010/wordprocessingShape">
-                    <wps:wsp>
-                      <wps:cNvSpPr/>
-                      <wps:spPr>
-                        <a:xfrm>
-                          <a:off x="0" y="0"/>
-                          <a:ext cx="1405890" cy="360968"/>
+                          <a:ext cx="1405890" cy="411480"/>
                         </a:xfrm>
                         <a:prstGeom prst="rect">
                           <a:avLst/>
@@ -2027,7 +2211,7 @@
           </mc:Choice>
           <mc:Fallback>
             <w:pict>
-              <v:rect w14:anchorId="4643268A" id="Rechteck 23" o:spid="_x0000_s1026" style="position:absolute;margin-left:112.4pt;margin-top:339.3pt;width:110.7pt;height:28.4pt;z-index:251687936;visibility:visible;mso-wrap-style:square;mso-width-percent:0;mso-height-percent:0;mso-wrap-distance-left:9pt;mso-wrap-distance-top:0;mso-wrap-distance-right:9pt;mso-wrap-distance-bottom:0;mso-position-horizontal:absolute;mso-position-horizontal-relative:text;mso-position-vertical:absolute;mso-position-vertical-relative:text;mso-width-percent:0;mso-height-percent:0;mso-width-relative:margin;mso-height-relative:margin;v-text-anchor:middle" o:gfxdata="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" fillcolor="#70ad47 [3209]" strokecolor="#538135 [2409]" strokeweight="1pt">
+              <v:rect w14:anchorId="39EFF217" id="Rechteck 22" o:spid="_x0000_s1026" style="position:absolute;margin-left:150.5pt;margin-top:299.2pt;width:110.7pt;height:32.4pt;z-index:251685888;visibility:visible;mso-wrap-style:square;mso-width-percent:0;mso-height-percent:0;mso-wrap-distance-left:9pt;mso-wrap-distance-top:0;mso-wrap-distance-right:9pt;mso-wrap-distance-bottom:0;mso-position-horizontal:absolute;mso-position-horizontal-relative:text;mso-position-vertical:absolute;mso-position-vertical-relative:text;mso-width-percent:0;mso-height-percent:0;mso-width-relative:margin;mso-height-relative:margin;v-text-anchor:middle" o:gfxdata="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" fillcolor="#70ad47 [3209]" strokecolor="#538135 [2409]" strokeweight="1pt">
                 <v:fill opacity="15163f"/>
               </v:rect>
             </w:pict>
@@ -2041,18 +2225,18 @@
         <mc:AlternateContent>
           <mc:Choice Requires="wps">
             <w:drawing>
-              <wp:anchor distT="0" distB="0" distL="114300" distR="114300" simplePos="0" relativeHeight="251683840" behindDoc="0" locked="0" layoutInCell="1" allowOverlap="1" wp14:anchorId="383BC30E" wp14:editId="7C40FFE0">
+              <wp:anchor distT="0" distB="0" distL="114300" distR="114300" simplePos="0" relativeHeight="251681792" behindDoc="0" locked="0" layoutInCell="1" allowOverlap="1" wp14:anchorId="18920A06" wp14:editId="72A3D0D7">
                 <wp:simplePos x="0" y="0"/>
                 <wp:positionH relativeFrom="column">
-                  <wp:posOffset>1427769</wp:posOffset>
+                  <wp:posOffset>1911138</wp:posOffset>
                 </wp:positionH>
                 <wp:positionV relativeFrom="paragraph">
-                  <wp:posOffset>4143260</wp:posOffset>
+                  <wp:posOffset>5310505</wp:posOffset>
                 </wp:positionV>
-                <wp:extent cx="1405890" cy="166254"/>
-                <wp:effectExtent l="0" t="0" r="22860" b="24765"/>
+                <wp:extent cx="1405890" cy="647700"/>
+                <wp:effectExtent l="0" t="0" r="22860" b="19050"/>
                 <wp:wrapNone/>
-                <wp:docPr id="21" name="Rechteck 21"/>
+                <wp:docPr id="20" name="Rechteck 20"/>
                 <wp:cNvGraphicFramePr/>
                 <a:graphic xmlns:a="http://schemas.openxmlformats.org/drawingml/2006/main">
                   <a:graphicData uri="http://schemas.microsoft.com/office/word/2010/wordprocessingShape">
@@ -2061,7 +2245,7 @@
                       <wps:spPr>
                         <a:xfrm>
                           <a:off x="0" y="0"/>
-                          <a:ext cx="1405890" cy="166254"/>
+                          <a:ext cx="1405890" cy="647700"/>
                         </a:xfrm>
                         <a:prstGeom prst="rect">
                           <a:avLst/>
@@ -2113,7 +2297,7 @@
           </mc:Choice>
           <mc:Fallback>
             <w:pict>
-              <v:rect w14:anchorId="2AD36BC4" id="Rechteck 21" o:spid="_x0000_s1026" style="position:absolute;margin-left:112.4pt;margin-top:326.25pt;width:110.7pt;height:13.1pt;z-index:251683840;visibility:visible;mso-wrap-style:square;mso-width-percent:0;mso-height-percent:0;mso-wrap-distance-left:9pt;mso-wrap-distance-top:0;mso-wrap-distance-right:9pt;mso-wrap-distance-bottom:0;mso-position-horizontal:absolute;mso-position-horizontal-relative:text;mso-position-vertical:absolute;mso-position-vertical-relative:text;mso-width-percent:0;mso-height-percent:0;mso-width-relative:margin;mso-height-relative:margin;v-text-anchor:middle" o:gfxdata="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" fillcolor="#c00000" strokecolor="#ed7d31 [3205]" strokeweight="1pt">
+              <v:rect w14:anchorId="5BA3D0D2" id="Rechteck 20" o:spid="_x0000_s1026" style="position:absolute;margin-left:150.5pt;margin-top:418.15pt;width:110.7pt;height:51pt;z-index:251681792;visibility:visible;mso-wrap-style:square;mso-width-percent:0;mso-height-percent:0;mso-wrap-distance-left:9pt;mso-wrap-distance-top:0;mso-wrap-distance-right:9pt;mso-wrap-distance-bottom:0;mso-position-horizontal:absolute;mso-position-horizontal-relative:text;mso-position-vertical:absolute;mso-position-vertical-relative:text;mso-width-percent:0;mso-height-percent:0;mso-width-relative:margin;mso-height-relative:margin;v-text-anchor:middle" o:gfxdata="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" fillcolor="#c00000" strokecolor="#ed7d31 [3205]" strokeweight="1pt">
                 <v:fill opacity="15163f"/>
               </v:rect>
             </w:pict>
@@ -2127,18 +2311,18 @@
         <mc:AlternateContent>
           <mc:Choice Requires="wps">
             <w:drawing>
-              <wp:anchor distT="0" distB="0" distL="114300" distR="114300" simplePos="0" relativeHeight="251685888" behindDoc="0" locked="0" layoutInCell="1" allowOverlap="1" wp14:anchorId="398E90F1" wp14:editId="58CE7928">
+              <wp:anchor distT="0" distB="0" distL="114300" distR="114300" simplePos="0" relativeHeight="251701248" behindDoc="0" locked="0" layoutInCell="1" allowOverlap="1" wp14:anchorId="0F0EB1FC" wp14:editId="16F55461">
                 <wp:simplePos x="0" y="0"/>
                 <wp:positionH relativeFrom="column">
-                  <wp:posOffset>1427769</wp:posOffset>
+                  <wp:posOffset>1911138</wp:posOffset>
                 </wp:positionH>
                 <wp:positionV relativeFrom="paragraph">
-                  <wp:posOffset>3949296</wp:posOffset>
+                  <wp:posOffset>4413038</wp:posOffset>
                 </wp:positionV>
-                <wp:extent cx="1405890" cy="193964"/>
-                <wp:effectExtent l="0" t="0" r="22860" b="15875"/>
+                <wp:extent cx="1405890" cy="436034"/>
+                <wp:effectExtent l="0" t="0" r="22860" b="21590"/>
                 <wp:wrapNone/>
-                <wp:docPr id="22" name="Rechteck 22"/>
+                <wp:docPr id="31" name="Rechteck 31"/>
                 <wp:cNvGraphicFramePr/>
                 <a:graphic xmlns:a="http://schemas.openxmlformats.org/drawingml/2006/main">
                   <a:graphicData uri="http://schemas.microsoft.com/office/word/2010/wordprocessingShape">
@@ -2147,21 +2331,94 @@
                       <wps:spPr>
                         <a:xfrm>
                           <a:off x="0" y="0"/>
-                          <a:ext cx="1405890" cy="193964"/>
+                          <a:ext cx="1405890" cy="436034"/>
+                        </a:xfrm>
+                        <a:prstGeom prst="rect">
+                          <a:avLst/>
+                        </a:prstGeom>
+                        <a:noFill/>
+                      </wps:spPr>
+                      <wps:style>
+                        <a:lnRef idx="2">
+                          <a:schemeClr val="accent1">
+                            <a:shade val="50000"/>
+                          </a:schemeClr>
+                        </a:lnRef>
+                        <a:fillRef idx="1">
+                          <a:schemeClr val="accent1"/>
+                        </a:fillRef>
+                        <a:effectRef idx="0">
+                          <a:schemeClr val="accent1"/>
+                        </a:effectRef>
+                        <a:fontRef idx="minor">
+                          <a:schemeClr val="lt1"/>
+                        </a:fontRef>
+                      </wps:style>
+                      <wps:bodyPr rot="0" spcFirstLastPara="0" vertOverflow="overflow" horzOverflow="overflow" vert="horz" wrap="square" lIns="91440" tIns="45720" rIns="91440" bIns="45720" numCol="1" spcCol="0" rtlCol="0" fromWordArt="0" anchor="ctr" anchorCtr="0" forceAA="0" compatLnSpc="1">
+                        <a:prstTxWarp prst="textNoShape">
+                          <a:avLst/>
+                        </a:prstTxWarp>
+                        <a:noAutofit/>
+                      </wps:bodyPr>
+                    </wps:wsp>
+                  </a:graphicData>
+                </a:graphic>
+                <wp14:sizeRelH relativeFrom="margin">
+                  <wp14:pctWidth>0</wp14:pctWidth>
+                </wp14:sizeRelH>
+                <wp14:sizeRelV relativeFrom="margin">
+                  <wp14:pctHeight>0</wp14:pctHeight>
+                </wp14:sizeRelV>
+              </wp:anchor>
+            </w:drawing>
+          </mc:Choice>
+          <mc:Fallback>
+            <w:pict>
+              <v:rect w14:anchorId="20BB907A" id="Rechteck 31" o:spid="_x0000_s1026" style="position:absolute;margin-left:150.5pt;margin-top:347.5pt;width:110.7pt;height:34.35pt;z-index:251701248;visibility:visible;mso-wrap-style:square;mso-width-percent:0;mso-height-percent:0;mso-wrap-distance-left:9pt;mso-wrap-distance-top:0;mso-wrap-distance-right:9pt;mso-wrap-distance-bottom:0;mso-position-horizontal:absolute;mso-position-horizontal-relative:text;mso-position-vertical:absolute;mso-position-vertical-relative:text;mso-width-percent:0;mso-height-percent:0;mso-width-relative:margin;mso-height-relative:margin;v-text-anchor:middle" o:gfxdata="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" filled="f" strokecolor="#1f3763 [1604]" strokeweight="1pt"/>
+            </w:pict>
+          </mc:Fallback>
+        </mc:AlternateContent>
+      </w:r>
+      <w:r>
+        <w:rPr>
+          <w:noProof/>
+        </w:rPr>
+        <mc:AlternateContent>
+          <mc:Choice Requires="wps">
+            <w:drawing>
+              <wp:anchor distT="0" distB="0" distL="114300" distR="114300" simplePos="0" relativeHeight="251683840" behindDoc="0" locked="0" layoutInCell="1" allowOverlap="1" wp14:anchorId="383BC30E" wp14:editId="46514172">
+                <wp:simplePos x="0" y="0"/>
+                <wp:positionH relativeFrom="column">
+                  <wp:posOffset>1915372</wp:posOffset>
+                </wp:positionH>
+                <wp:positionV relativeFrom="paragraph">
+                  <wp:posOffset>4211532</wp:posOffset>
+                </wp:positionV>
+                <wp:extent cx="1405890" cy="201295"/>
+                <wp:effectExtent l="0" t="0" r="22860" b="27305"/>
+                <wp:wrapNone/>
+                <wp:docPr id="21" name="Rechteck 21"/>
+                <wp:cNvGraphicFramePr/>
+                <a:graphic xmlns:a="http://schemas.openxmlformats.org/drawingml/2006/main">
+                  <a:graphicData uri="http://schemas.microsoft.com/office/word/2010/wordprocessingShape">
+                    <wps:wsp>
+                      <wps:cNvSpPr/>
+                      <wps:spPr>
+                        <a:xfrm>
+                          <a:off x="0" y="0"/>
+                          <a:ext cx="1405890" cy="201295"/>
                         </a:xfrm>
                         <a:prstGeom prst="rect">
                           <a:avLst/>
                         </a:prstGeom>
                         <a:solidFill>
-                          <a:schemeClr val="accent6">
+                          <a:srgbClr val="C00000">
                             <a:alpha val="23137"/>
-                          </a:schemeClr>
+                          </a:srgbClr>
                         </a:solidFill>
                         <a:ln>
                           <a:solidFill>
-                            <a:schemeClr val="accent6">
-                              <a:lumMod val="75000"/>
-                            </a:schemeClr>
+                            <a:schemeClr val="accent2"/>
                           </a:solidFill>
                         </a:ln>
                       </wps:spPr>
@@ -2201,7 +2458,7 @@
           </mc:Choice>
           <mc:Fallback>
             <w:pict>
-              <v:rect w14:anchorId="6C195C87" id="Rechteck 22" o:spid="_x0000_s1026" style="position:absolute;margin-left:112.4pt;margin-top:310.95pt;width:110.7pt;height:15.25pt;z-index:251685888;visibility:visible;mso-wrap-style:square;mso-width-percent:0;mso-height-percent:0;mso-wrap-distance-left:9pt;mso-wrap-distance-top:0;mso-wrap-distance-right:9pt;mso-wrap-distance-bottom:0;mso-position-horizontal:absolute;mso-position-horizontal-relative:text;mso-position-vertical:absolute;mso-position-vertical-relative:text;mso-width-percent:0;mso-height-percent:0;mso-width-relative:margin;mso-height-relative:margin;v-text-anchor:middle" o:gfxdata="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" fillcolor="#70ad47 [3209]" strokecolor="#538135 [2409]" strokeweight="1pt">
+              <v:rect w14:anchorId="0EB073D8" id="Rechteck 21" o:spid="_x0000_s1026" style="position:absolute;margin-left:150.8pt;margin-top:331.6pt;width:110.7pt;height:15.85pt;z-index:251683840;visibility:visible;mso-wrap-style:square;mso-width-percent:0;mso-height-percent:0;mso-wrap-distance-left:9pt;mso-wrap-distance-top:0;mso-wrap-distance-right:9pt;mso-wrap-distance-bottom:0;mso-position-horizontal:absolute;mso-position-horizontal-relative:text;mso-position-vertical:absolute;mso-position-vertical-relative:text;mso-width-percent:0;mso-height-percent:0;mso-width-relative:margin;mso-height-relative:margin;v-text-anchor:middle" o:gfxdata="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" fillcolor="#c00000" strokecolor="#ed7d31 [3205]" strokeweight="1pt">
                 <v:fill opacity="15163f"/>
               </v:rect>
             </w:pict>
@@ -2215,13 +2472,491 @@
         <mc:AlternateContent>
           <mc:Choice Requires="wps">
             <w:drawing>
-              <wp:anchor distT="0" distB="0" distL="114300" distR="114300" simplePos="0" relativeHeight="251700224" behindDoc="0" locked="0" layoutInCell="1" allowOverlap="1" wp14:anchorId="7FC03100" wp14:editId="01041ACB">
+              <wp:anchor distT="0" distB="0" distL="114300" distR="114300" simplePos="0" relativeHeight="251709440" behindDoc="0" locked="0" layoutInCell="1" allowOverlap="1" wp14:anchorId="3A867390" wp14:editId="37F2C302">
                 <wp:simplePos x="0" y="0"/>
                 <wp:positionH relativeFrom="column">
-                  <wp:posOffset>3318510</wp:posOffset>
+                  <wp:posOffset>997041</wp:posOffset>
                 </wp:positionH>
                 <wp:positionV relativeFrom="paragraph">
-                  <wp:posOffset>4027170</wp:posOffset>
+                  <wp:posOffset>4649198</wp:posOffset>
+                </wp:positionV>
+                <wp:extent cx="911678" cy="1863090"/>
+                <wp:effectExtent l="0" t="0" r="22225" b="22860"/>
+                <wp:wrapNone/>
+                <wp:docPr id="34" name="Verbinder: gewinkelt 34"/>
+                <wp:cNvGraphicFramePr/>
+                <a:graphic xmlns:a="http://schemas.openxmlformats.org/drawingml/2006/main">
+                  <a:graphicData uri="http://schemas.microsoft.com/office/word/2010/wordprocessingShape">
+                    <wps:wsp>
+                      <wps:cNvCnPr/>
+                      <wps:spPr>
+                        <a:xfrm flipH="1">
+                          <a:off x="0" y="0"/>
+                          <a:ext cx="911678" cy="1863090"/>
+                        </a:xfrm>
+                        <a:prstGeom prst="bentConnector3">
+                          <a:avLst/>
+                        </a:prstGeom>
+                      </wps:spPr>
+                      <wps:style>
+                        <a:lnRef idx="1">
+                          <a:schemeClr val="accent1"/>
+                        </a:lnRef>
+                        <a:fillRef idx="0">
+                          <a:schemeClr val="accent1"/>
+                        </a:fillRef>
+                        <a:effectRef idx="0">
+                          <a:schemeClr val="accent1"/>
+                        </a:effectRef>
+                        <a:fontRef idx="minor">
+                          <a:schemeClr val="tx1"/>
+                        </a:fontRef>
+                      </wps:style>
+                      <wps:bodyPr/>
+                    </wps:wsp>
+                  </a:graphicData>
+                </a:graphic>
+                <wp14:sizeRelV relativeFrom="margin">
+                  <wp14:pctHeight>0</wp14:pctHeight>
+                </wp14:sizeRelV>
+              </wp:anchor>
+            </w:drawing>
+          </mc:Choice>
+          <mc:Fallback>
+            <w:pict>
+              <v:shape w14:anchorId="776CB8F7" id="Verbinder: gewinkelt 34" o:spid="_x0000_s1026" type="#_x0000_t34" style="position:absolute;margin-left:78.5pt;margin-top:366.1pt;width:71.8pt;height:146.7pt;flip:x;z-index:251709440;visibility:visible;mso-wrap-style:square;mso-height-percent:0;mso-wrap-distance-left:9pt;mso-wrap-distance-top:0;mso-wrap-distance-right:9pt;mso-wrap-distance-bottom:0;mso-position-horizontal:absolute;mso-position-horizontal-relative:text;mso-position-vertical:absolute;mso-position-vertical-relative:text;mso-height-percent:0;mso-height-relative:margin" o:gfxdata="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" strokecolor="#4472c4 [3204]" strokeweight=".5pt"/>
+            </w:pict>
+          </mc:Fallback>
+        </mc:AlternateContent>
+      </w:r>
+      <w:r>
+        <w:rPr>
+          <w:noProof/>
+        </w:rPr>
+        <mc:AlternateContent>
+          <mc:Choice Requires="wps">
+            <w:drawing>
+              <wp:anchor distT="0" distB="0" distL="114300" distR="114300" simplePos="0" relativeHeight="251704320" behindDoc="0" locked="0" layoutInCell="1" allowOverlap="1" wp14:anchorId="6A158251" wp14:editId="2CC13FE6">
+                <wp:simplePos x="0" y="0"/>
+                <wp:positionH relativeFrom="column">
+                  <wp:posOffset>996950</wp:posOffset>
+                </wp:positionH>
+                <wp:positionV relativeFrom="paragraph">
+                  <wp:posOffset>6511290</wp:posOffset>
+                </wp:positionV>
+                <wp:extent cx="922655" cy="5715"/>
+                <wp:effectExtent l="0" t="0" r="29845" b="32385"/>
+                <wp:wrapNone/>
+                <wp:docPr id="33" name="Gerader Verbinder 33"/>
+                <wp:cNvGraphicFramePr/>
+                <a:graphic xmlns:a="http://schemas.openxmlformats.org/drawingml/2006/main">
+                  <a:graphicData uri="http://schemas.microsoft.com/office/word/2010/wordprocessingShape">
+                    <wps:wsp>
+                      <wps:cNvCnPr/>
+                      <wps:spPr>
+                        <a:xfrm>
+                          <a:off x="0" y="0"/>
+                          <a:ext cx="922655" cy="5715"/>
+                        </a:xfrm>
+                        <a:prstGeom prst="line">
+                          <a:avLst/>
+                        </a:prstGeom>
+                      </wps:spPr>
+                      <wps:style>
+                        <a:lnRef idx="1">
+                          <a:schemeClr val="accent1"/>
+                        </a:lnRef>
+                        <a:fillRef idx="0">
+                          <a:schemeClr val="accent1"/>
+                        </a:fillRef>
+                        <a:effectRef idx="0">
+                          <a:schemeClr val="accent1"/>
+                        </a:effectRef>
+                        <a:fontRef idx="minor">
+                          <a:schemeClr val="tx1"/>
+                        </a:fontRef>
+                      </wps:style>
+                      <wps:bodyPr/>
+                    </wps:wsp>
+                  </a:graphicData>
+                </a:graphic>
+                <wp14:sizeRelH relativeFrom="margin">
+                  <wp14:pctWidth>0</wp14:pctWidth>
+                </wp14:sizeRelH>
+                <wp14:sizeRelV relativeFrom="margin">
+                  <wp14:pctHeight>0</wp14:pctHeight>
+                </wp14:sizeRelV>
+              </wp:anchor>
+            </w:drawing>
+          </mc:Choice>
+          <mc:Fallback>
+            <w:pict>
+              <v:line w14:anchorId="08B25AB4" id="Gerader Verbinder 33" o:spid="_x0000_s1026" style="position:absolute;z-index:251704320;visibility:visible;mso-wrap-style:square;mso-width-percent:0;mso-height-percent:0;mso-wrap-distance-left:9pt;mso-wrap-distance-top:0;mso-wrap-distance-right:9pt;mso-wrap-distance-bottom:0;mso-position-horizontal:absolute;mso-position-horizontal-relative:text;mso-position-vertical:absolute;mso-position-vertical-relative:text;mso-width-percent:0;mso-height-percent:0;mso-width-relative:margin;mso-height-relative:margin" from="78.5pt,512.7pt" to="151.15pt,513.15pt" o:gfxdata="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" strokecolor="#4472c4 [3204]" strokeweight=".5pt">
+                <v:stroke joinstyle="miter"/>
+              </v:line>
+            </w:pict>
+          </mc:Fallback>
+        </mc:AlternateContent>
+      </w:r>
+      <w:r>
+        <w:rPr>
+          <w:noProof/>
+        </w:rPr>
+        <mc:AlternateContent>
+          <mc:Choice Requires="wps">
+            <w:drawing>
+              <wp:anchor distT="0" distB="0" distL="114300" distR="114300" simplePos="0" relativeHeight="251693056" behindDoc="0" locked="0" layoutInCell="1" allowOverlap="1" wp14:anchorId="0F0DDA68" wp14:editId="241734A1">
+                <wp:simplePos x="0" y="0"/>
+                <wp:positionH relativeFrom="column">
+                  <wp:posOffset>837565</wp:posOffset>
+                </wp:positionH>
+                <wp:positionV relativeFrom="paragraph">
+                  <wp:posOffset>4045584</wp:posOffset>
+                </wp:positionV>
+                <wp:extent cx="1066800" cy="1569720"/>
+                <wp:effectExtent l="0" t="0" r="19050" b="30480"/>
+                <wp:wrapNone/>
+                <wp:docPr id="26" name="Verbinder: gewinkelt 26"/>
+                <wp:cNvGraphicFramePr/>
+                <a:graphic xmlns:a="http://schemas.openxmlformats.org/drawingml/2006/main">
+                  <a:graphicData uri="http://schemas.microsoft.com/office/word/2010/wordprocessingShape">
+                    <wps:wsp>
+                      <wps:cNvCnPr/>
+                      <wps:spPr>
+                        <a:xfrm flipH="1" flipV="1">
+                          <a:off x="0" y="0"/>
+                          <a:ext cx="1066800" cy="1569720"/>
+                        </a:xfrm>
+                        <a:prstGeom prst="bentConnector3">
+                          <a:avLst>
+                            <a:gd name="adj1" fmla="val 71523"/>
+                          </a:avLst>
+                        </a:prstGeom>
+                      </wps:spPr>
+                      <wps:style>
+                        <a:lnRef idx="1">
+                          <a:schemeClr val="accent2"/>
+                        </a:lnRef>
+                        <a:fillRef idx="0">
+                          <a:schemeClr val="accent2"/>
+                        </a:fillRef>
+                        <a:effectRef idx="0">
+                          <a:schemeClr val="accent2"/>
+                        </a:effectRef>
+                        <a:fontRef idx="minor">
+                          <a:schemeClr val="tx1"/>
+                        </a:fontRef>
+                      </wps:style>
+                      <wps:bodyPr/>
+                    </wps:wsp>
+                  </a:graphicData>
+                </a:graphic>
+                <wp14:sizeRelH relativeFrom="margin">
+                  <wp14:pctWidth>0</wp14:pctWidth>
+                </wp14:sizeRelH>
+                <wp14:sizeRelV relativeFrom="margin">
+                  <wp14:pctHeight>0</wp14:pctHeight>
+                </wp14:sizeRelV>
+              </wp:anchor>
+            </w:drawing>
+          </mc:Choice>
+          <mc:Fallback>
+            <w:pict>
+              <v:shape w14:anchorId="79558769" id="Verbinder: gewinkelt 26" o:spid="_x0000_s1026" type="#_x0000_t34" style="position:absolute;margin-left:65.95pt;margin-top:318.55pt;width:84pt;height:123.6pt;flip:x y;z-index:251693056;visibility:visible;mso-wrap-style:square;mso-width-percent:0;mso-height-percent:0;mso-wrap-distance-left:9pt;mso-wrap-distance-top:0;mso-wrap-distance-right:9pt;mso-wrap-distance-bottom:0;mso-position-horizontal:absolute;mso-position-horizontal-relative:text;mso-position-vertical:absolute;mso-position-vertical-relative:text;mso-width-percent:0;mso-height-percent:0;mso-width-relative:margin;mso-height-relative:margin" o:gfxdata="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" adj="15449" strokecolor="#ed7d31 [3205]" strokeweight=".5pt"/>
+            </w:pict>
+          </mc:Fallback>
+        </mc:AlternateContent>
+      </w:r>
+      <w:r>
+        <w:rPr>
+          <w:noProof/>
+        </w:rPr>
+        <mc:AlternateContent>
+          <mc:Choice Requires="wps">
+            <w:drawing>
+              <wp:anchor distT="0" distB="0" distL="114300" distR="114300" simplePos="0" relativeHeight="251691008" behindDoc="0" locked="0" layoutInCell="1" allowOverlap="1" wp14:anchorId="207085D1" wp14:editId="24871C6F">
+                <wp:simplePos x="0" y="0"/>
+                <wp:positionH relativeFrom="column">
+                  <wp:posOffset>837564</wp:posOffset>
+                </wp:positionH>
+                <wp:positionV relativeFrom="paragraph">
+                  <wp:posOffset>4045585</wp:posOffset>
+                </wp:positionV>
+                <wp:extent cx="1059180" cy="259080"/>
+                <wp:effectExtent l="0" t="0" r="26670" b="26670"/>
+                <wp:wrapNone/>
+                <wp:docPr id="25" name="Verbinder: gewinkelt 25"/>
+                <wp:cNvGraphicFramePr/>
+                <a:graphic xmlns:a="http://schemas.openxmlformats.org/drawingml/2006/main">
+                  <a:graphicData uri="http://schemas.microsoft.com/office/word/2010/wordprocessingShape">
+                    <wps:wsp>
+                      <wps:cNvCnPr/>
+                      <wps:spPr>
+                        <a:xfrm flipH="1" flipV="1">
+                          <a:off x="0" y="0"/>
+                          <a:ext cx="1059180" cy="259080"/>
+                        </a:xfrm>
+                        <a:prstGeom prst="bentConnector3">
+                          <a:avLst>
+                            <a:gd name="adj1" fmla="val 71362"/>
+                          </a:avLst>
+                        </a:prstGeom>
+                      </wps:spPr>
+                      <wps:style>
+                        <a:lnRef idx="1">
+                          <a:schemeClr val="accent2"/>
+                        </a:lnRef>
+                        <a:fillRef idx="0">
+                          <a:schemeClr val="accent2"/>
+                        </a:fillRef>
+                        <a:effectRef idx="0">
+                          <a:schemeClr val="accent2"/>
+                        </a:effectRef>
+                        <a:fontRef idx="minor">
+                          <a:schemeClr val="tx1"/>
+                        </a:fontRef>
+                      </wps:style>
+                      <wps:bodyPr/>
+                    </wps:wsp>
+                  </a:graphicData>
+                </a:graphic>
+                <wp14:sizeRelH relativeFrom="margin">
+                  <wp14:pctWidth>0</wp14:pctWidth>
+                </wp14:sizeRelH>
+                <wp14:sizeRelV relativeFrom="margin">
+                  <wp14:pctHeight>0</wp14:pctHeight>
+                </wp14:sizeRelV>
+              </wp:anchor>
+            </w:drawing>
+          </mc:Choice>
+          <mc:Fallback>
+            <w:pict>
+              <v:shape w14:anchorId="58907E0A" id="Verbinder: gewinkelt 25" o:spid="_x0000_s1026" type="#_x0000_t34" style="position:absolute;margin-left:65.95pt;margin-top:318.55pt;width:83.4pt;height:20.4pt;flip:x y;z-index:251691008;visibility:visible;mso-wrap-style:square;mso-width-percent:0;mso-height-percent:0;mso-wrap-distance-left:9pt;mso-wrap-distance-top:0;mso-wrap-distance-right:9pt;mso-wrap-distance-bottom:0;mso-position-horizontal:absolute;mso-position-horizontal-relative:text;mso-position-vertical:absolute;mso-position-vertical-relative:text;mso-width-percent:0;mso-height-percent:0;mso-width-relative:margin;mso-height-relative:margin" o:gfxdata="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" adj="15414" strokecolor="#ed7d31 [3205]" strokeweight=".5pt"/>
+            </w:pict>
+          </mc:Fallback>
+        </mc:AlternateContent>
+      </w:r>
+      <w:r>
+        <w:rPr>
+          <w:noProof/>
+        </w:rPr>
+        <mc:AlternateContent>
+          <mc:Choice Requires="wps">
+            <w:drawing>
+              <wp:anchor distT="0" distB="0" distL="114300" distR="114300" simplePos="0" relativeHeight="251688960" behindDoc="0" locked="0" layoutInCell="1" allowOverlap="1" wp14:anchorId="0BA1C0AC" wp14:editId="76BC50B0">
+                <wp:simplePos x="0" y="0"/>
+                <wp:positionH relativeFrom="column">
+                  <wp:posOffset>837565</wp:posOffset>
+                </wp:positionH>
+                <wp:positionV relativeFrom="paragraph">
+                  <wp:posOffset>2392045</wp:posOffset>
+                </wp:positionV>
+                <wp:extent cx="1066800" cy="1659255"/>
+                <wp:effectExtent l="0" t="0" r="19050" b="36195"/>
+                <wp:wrapNone/>
+                <wp:docPr id="24" name="Verbinder: gewinkelt 24"/>
+                <wp:cNvGraphicFramePr/>
+                <a:graphic xmlns:a="http://schemas.openxmlformats.org/drawingml/2006/main">
+                  <a:graphicData uri="http://schemas.microsoft.com/office/word/2010/wordprocessingShape">
+                    <wps:wsp>
+                      <wps:cNvCnPr/>
+                      <wps:spPr>
+                        <a:xfrm flipH="1">
+                          <a:off x="0" y="0"/>
+                          <a:ext cx="1066800" cy="1659255"/>
+                        </a:xfrm>
+                        <a:prstGeom prst="bentConnector3">
+                          <a:avLst>
+                            <a:gd name="adj1" fmla="val 71362"/>
+                          </a:avLst>
+                        </a:prstGeom>
+                      </wps:spPr>
+                      <wps:style>
+                        <a:lnRef idx="1">
+                          <a:schemeClr val="accent2"/>
+                        </a:lnRef>
+                        <a:fillRef idx="0">
+                          <a:schemeClr val="accent2"/>
+                        </a:fillRef>
+                        <a:effectRef idx="0">
+                          <a:schemeClr val="accent2"/>
+                        </a:effectRef>
+                        <a:fontRef idx="minor">
+                          <a:schemeClr val="tx1"/>
+                        </a:fontRef>
+                      </wps:style>
+                      <wps:bodyPr/>
+                    </wps:wsp>
+                  </a:graphicData>
+                </a:graphic>
+                <wp14:sizeRelH relativeFrom="margin">
+                  <wp14:pctWidth>0</wp14:pctWidth>
+                </wp14:sizeRelH>
+                <wp14:sizeRelV relativeFrom="margin">
+                  <wp14:pctHeight>0</wp14:pctHeight>
+                </wp14:sizeRelV>
+              </wp:anchor>
+            </w:drawing>
+          </mc:Choice>
+          <mc:Fallback>
+            <w:pict>
+              <v:shape w14:anchorId="7E50756F" id="Verbinder: gewinkelt 24" o:spid="_x0000_s1026" type="#_x0000_t34" style="position:absolute;margin-left:65.95pt;margin-top:188.35pt;width:84pt;height:130.65pt;flip:x;z-index:251688960;visibility:visible;mso-wrap-style:square;mso-width-percent:0;mso-height-percent:0;mso-wrap-distance-left:9pt;mso-wrap-distance-top:0;mso-wrap-distance-right:9pt;mso-wrap-distance-bottom:0;mso-position-horizontal:absolute;mso-position-horizontal-relative:text;mso-position-vertical:absolute;mso-position-vertical-relative:text;mso-width-percent:0;mso-height-percent:0;mso-width-relative:margin;mso-height-relative:margin" o:gfxdata="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" adj="15414" strokecolor="#ed7d31 [3205]" strokeweight=".5pt"/>
+            </w:pict>
+          </mc:Fallback>
+        </mc:AlternateContent>
+      </w:r>
+      <w:r>
+        <w:rPr>
+          <w:noProof/>
+        </w:rPr>
+        <mc:AlternateContent>
+          <mc:Choice Requires="wps">
+            <w:drawing>
+              <wp:anchor distT="0" distB="0" distL="114300" distR="114300" simplePos="0" relativeHeight="251696128" behindDoc="0" locked="0" layoutInCell="1" allowOverlap="1" wp14:anchorId="4AA121AE" wp14:editId="078D104C">
+                <wp:simplePos x="0" y="0"/>
+                <wp:positionH relativeFrom="column">
+                  <wp:posOffset>3321685</wp:posOffset>
+                </wp:positionH>
+                <wp:positionV relativeFrom="paragraph">
+                  <wp:posOffset>3992245</wp:posOffset>
+                </wp:positionV>
+                <wp:extent cx="1066800" cy="586740"/>
+                <wp:effectExtent l="0" t="0" r="19050" b="22860"/>
+                <wp:wrapNone/>
+                <wp:docPr id="28" name="Verbinder: gewinkelt 28"/>
+                <wp:cNvGraphicFramePr/>
+                <a:graphic xmlns:a="http://schemas.openxmlformats.org/drawingml/2006/main">
+                  <a:graphicData uri="http://schemas.microsoft.com/office/word/2010/wordprocessingShape">
+                    <wps:wsp>
+                      <wps:cNvCnPr/>
+                      <wps:spPr>
+                        <a:xfrm>
+                          <a:off x="0" y="0"/>
+                          <a:ext cx="1066800" cy="586740"/>
+                        </a:xfrm>
+                        <a:prstGeom prst="bentConnector3">
+                          <a:avLst>
+                            <a:gd name="adj1" fmla="val 60195"/>
+                          </a:avLst>
+                        </a:prstGeom>
+                      </wps:spPr>
+                      <wps:style>
+                        <a:lnRef idx="1">
+                          <a:schemeClr val="accent6"/>
+                        </a:lnRef>
+                        <a:fillRef idx="0">
+                          <a:schemeClr val="accent6"/>
+                        </a:fillRef>
+                        <a:effectRef idx="0">
+                          <a:schemeClr val="accent6"/>
+                        </a:effectRef>
+                        <a:fontRef idx="minor">
+                          <a:schemeClr val="tx1"/>
+                        </a:fontRef>
+                      </wps:style>
+                      <wps:bodyPr/>
+                    </wps:wsp>
+                  </a:graphicData>
+                </a:graphic>
+                <wp14:sizeRelH relativeFrom="margin">
+                  <wp14:pctWidth>0</wp14:pctWidth>
+                </wp14:sizeRelH>
+                <wp14:sizeRelV relativeFrom="margin">
+                  <wp14:pctHeight>0</wp14:pctHeight>
+                </wp14:sizeRelV>
+              </wp:anchor>
+            </w:drawing>
+          </mc:Choice>
+          <mc:Fallback>
+            <w:pict>
+              <v:shape w14:anchorId="12A82149" id="Verbinder: gewinkelt 28" o:spid="_x0000_s1026" type="#_x0000_t34" style="position:absolute;margin-left:261.55pt;margin-top:314.35pt;width:84pt;height:46.2pt;z-index:251696128;visibility:visible;mso-wrap-style:square;mso-width-percent:0;mso-height-percent:0;mso-wrap-distance-left:9pt;mso-wrap-distance-top:0;mso-wrap-distance-right:9pt;mso-wrap-distance-bottom:0;mso-position-horizontal:absolute;mso-position-horizontal-relative:text;mso-position-vertical:absolute;mso-position-vertical-relative:text;mso-width-percent:0;mso-height-percent:0;mso-width-relative:margin;mso-height-relative:margin" o:gfxdata="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" adj="13002" strokecolor="#70ad47 [3209]" strokeweight=".5pt"/>
+            </w:pict>
+          </mc:Fallback>
+        </mc:AlternateContent>
+      </w:r>
+      <w:r>
+        <w:rPr>
+          <w:noProof/>
+        </w:rPr>
+        <mc:AlternateContent>
+          <mc:Choice Requires="wps">
+            <w:drawing>
+              <wp:anchor distT="0" distB="0" distL="114300" distR="114300" simplePos="0" relativeHeight="251698176" behindDoc="0" locked="0" layoutInCell="1" allowOverlap="1" wp14:anchorId="3F8EE283" wp14:editId="46FE310B">
+                <wp:simplePos x="0" y="0"/>
+                <wp:positionH relativeFrom="column">
+                  <wp:posOffset>3321685</wp:posOffset>
+                </wp:positionH>
+                <wp:positionV relativeFrom="paragraph">
+                  <wp:posOffset>4567555</wp:posOffset>
+                </wp:positionV>
+                <wp:extent cx="1066800" cy="529590"/>
+                <wp:effectExtent l="0" t="0" r="19050" b="22860"/>
+                <wp:wrapNone/>
+                <wp:docPr id="29" name="Verbinder: gewinkelt 29"/>
+                <wp:cNvGraphicFramePr/>
+                <a:graphic xmlns:a="http://schemas.openxmlformats.org/drawingml/2006/main">
+                  <a:graphicData uri="http://schemas.microsoft.com/office/word/2010/wordprocessingShape">
+                    <wps:wsp>
+                      <wps:cNvCnPr/>
+                      <wps:spPr>
+                        <a:xfrm flipV="1">
+                          <a:off x="0" y="0"/>
+                          <a:ext cx="1066800" cy="529590"/>
+                        </a:xfrm>
+                        <a:prstGeom prst="bentConnector3">
+                          <a:avLst>
+                            <a:gd name="adj1" fmla="val 60337"/>
+                          </a:avLst>
+                        </a:prstGeom>
+                      </wps:spPr>
+                      <wps:style>
+                        <a:lnRef idx="1">
+                          <a:schemeClr val="accent6"/>
+                        </a:lnRef>
+                        <a:fillRef idx="0">
+                          <a:schemeClr val="accent6"/>
+                        </a:fillRef>
+                        <a:effectRef idx="0">
+                          <a:schemeClr val="accent6"/>
+                        </a:effectRef>
+                        <a:fontRef idx="minor">
+                          <a:schemeClr val="tx1"/>
+                        </a:fontRef>
+                      </wps:style>
+                      <wps:bodyPr/>
+                    </wps:wsp>
+                  </a:graphicData>
+                </a:graphic>
+                <wp14:sizeRelH relativeFrom="margin">
+                  <wp14:pctWidth>0</wp14:pctWidth>
+                </wp14:sizeRelH>
+                <wp14:sizeRelV relativeFrom="margin">
+                  <wp14:pctHeight>0</wp14:pctHeight>
+                </wp14:sizeRelV>
+              </wp:anchor>
+            </w:drawing>
+          </mc:Choice>
+          <mc:Fallback>
+            <w:pict>
+              <v:shape w14:anchorId="2EC34DC8" id="Verbinder: gewinkelt 29" o:spid="_x0000_s1026" type="#_x0000_t34" style="position:absolute;margin-left:261.55pt;margin-top:359.65pt;width:84pt;height:41.7pt;flip:y;z-index:251698176;visibility:visible;mso-wrap-style:square;mso-width-percent:0;mso-height-percent:0;mso-wrap-distance-left:9pt;mso-wrap-distance-top:0;mso-wrap-distance-right:9pt;mso-wrap-distance-bottom:0;mso-position-horizontal:absolute;mso-position-horizontal-relative:text;mso-position-vertical:absolute;mso-position-vertical-relative:text;mso-width-percent:0;mso-height-percent:0;mso-width-relative:margin;mso-height-relative:margin" o:gfxdata="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" adj="13033" strokecolor="#70ad47 [3209]" strokeweight=".5pt"/>
+            </w:pict>
+          </mc:Fallback>
+        </mc:AlternateContent>
+      </w:r>
+      <w:r>
+        <w:rPr>
+          <w:noProof/>
+        </w:rPr>
+        <mc:AlternateContent>
+          <mc:Choice Requires="wps">
+            <w:drawing>
+              <wp:anchor distT="0" distB="0" distL="114300" distR="114300" simplePos="0" relativeHeight="251700224" behindDoc="0" locked="0" layoutInCell="1" allowOverlap="1" wp14:anchorId="7FC03100" wp14:editId="0185CEE4">
+                <wp:simplePos x="0" y="0"/>
+                <wp:positionH relativeFrom="margin">
+                  <wp:align>right</wp:align>
+                </wp:positionH>
+                <wp:positionV relativeFrom="paragraph">
+                  <wp:posOffset>4274820</wp:posOffset>
                 </wp:positionV>
                 <wp:extent cx="1349375" cy="658495"/>
                 <wp:effectExtent l="0" t="0" r="22225" b="27305"/>
@@ -2341,7 +3076,7 @@
           </mc:Choice>
           <mc:Fallback>
             <w:pict>
-              <v:rect w14:anchorId="7FC03100" id="Rechteck 30" o:spid="_x0000_s1026" style="position:absolute;margin-left:261.3pt;margin-top:317.1pt;width:106.25pt;height:51.85pt;z-index:251700224;visibility:visible;mso-wrap-style:square;mso-width-percent:0;mso-height-percent:0;mso-wrap-distance-left:9pt;mso-wrap-distance-top:0;mso-wrap-distance-right:9pt;mso-wrap-distance-bottom:0;mso-position-horizontal:absolute;mso-position-horizontal-relative:text;mso-position-vertical:absolute;mso-position-vertical-relative:text;mso-width-percent:0;mso-height-percent:0;mso-width-relative:margin;mso-height-relative:margin;v-text-anchor:middle" o:gfxdata="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" fillcolor="#b5e1d0" strokecolor="#538135 [2409]" strokeweight="1pt">
+              <v:rect w14:anchorId="7FC03100" id="Rechteck 30" o:spid="_x0000_s1027" style="position:absolute;margin-left:55.05pt;margin-top:336.6pt;width:106.25pt;height:51.85pt;z-index:251700224;visibility:visible;mso-wrap-style:square;mso-width-percent:0;mso-height-percent:0;mso-wrap-distance-left:9pt;mso-wrap-distance-top:0;mso-wrap-distance-right:9pt;mso-wrap-distance-bottom:0;mso-position-horizontal:right;mso-position-horizontal-relative:margin;mso-position-vertical:absolute;mso-position-vertical-relative:text;mso-width-percent:0;mso-height-percent:0;mso-width-relative:margin;mso-height-relative:margin;v-text-anchor:middle" o:gfxdata="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" fillcolor="#b5e1d0" strokecolor="#538135 [2409]" strokeweight="1pt">
                 <v:textbox>
                   <w:txbxContent>
                     <w:p>
@@ -2396,6 +3131,7 @@
                     </w:p>
                   </w:txbxContent>
                 </v:textbox>
+                <w10:wrap anchorx="margin"/>
               </v:rect>
             </w:pict>
           </mc:Fallback>
@@ -2408,49 +3144,55 @@
         <mc:AlternateContent>
           <mc:Choice Requires="wps">
             <w:drawing>
-              <wp:anchor distT="0" distB="0" distL="114300" distR="114300" simplePos="0" relativeHeight="251698176" behindDoc="0" locked="0" layoutInCell="1" allowOverlap="1" wp14:anchorId="3F8EE283" wp14:editId="521EC1F8">
+              <wp:anchor distT="0" distB="0" distL="114300" distR="114300" simplePos="0" relativeHeight="251706368" behindDoc="0" locked="0" layoutInCell="1" allowOverlap="1" wp14:anchorId="51EDA90B" wp14:editId="66177678">
                 <wp:simplePos x="0" y="0"/>
                 <wp:positionH relativeFrom="column">
-                  <wp:posOffset>2832100</wp:posOffset>
+                  <wp:posOffset>1911985</wp:posOffset>
                 </wp:positionH>
                 <wp:positionV relativeFrom="paragraph">
-                  <wp:posOffset>4356100</wp:posOffset>
+                  <wp:posOffset>5958205</wp:posOffset>
                 </wp:positionV>
-                <wp:extent cx="481330" cy="191135"/>
-                <wp:effectExtent l="0" t="0" r="13970" b="37465"/>
+                <wp:extent cx="1405890" cy="1089660"/>
+                <wp:effectExtent l="0" t="0" r="22860" b="15240"/>
                 <wp:wrapNone/>
-                <wp:docPr id="29" name="Verbinder: gewinkelt 29"/>
+                <wp:docPr id="10" name="Rechteck 10"/>
                 <wp:cNvGraphicFramePr/>
                 <a:graphic xmlns:a="http://schemas.openxmlformats.org/drawingml/2006/main">
                   <a:graphicData uri="http://schemas.microsoft.com/office/word/2010/wordprocessingShape">
                     <wps:wsp>
-                      <wps:cNvCnPr/>
+                      <wps:cNvSpPr/>
                       <wps:spPr>
-                        <a:xfrm flipV="1">
+                        <a:xfrm>
                           <a:off x="0" y="0"/>
-                          <a:ext cx="481330" cy="191135"/>
+                          <a:ext cx="1405890" cy="1089660"/>
                         </a:xfrm>
-                        <a:prstGeom prst="bentConnector3">
-                          <a:avLst>
-                            <a:gd name="adj1" fmla="val 60337"/>
-                          </a:avLst>
+                        <a:prstGeom prst="rect">
+                          <a:avLst/>
                         </a:prstGeom>
+                        <a:noFill/>
                       </wps:spPr>
                       <wps:style>
-                        <a:lnRef idx="1">
-                          <a:schemeClr val="accent6"/>
+                        <a:lnRef idx="2">
+                          <a:schemeClr val="accent1">
+                            <a:shade val="50000"/>
+                          </a:schemeClr>
                         </a:lnRef>
-                        <a:fillRef idx="0">
-                          <a:schemeClr val="accent6"/>
+                        <a:fillRef idx="1">
+                          <a:schemeClr val="accent1"/>
                         </a:fillRef>
                         <a:effectRef idx="0">
-                          <a:schemeClr val="accent6"/>
+                          <a:schemeClr val="accent1"/>
                         </a:effectRef>
                         <a:fontRef idx="minor">
-                          <a:schemeClr val="tx1"/>
+                          <a:schemeClr val="lt1"/>
                         </a:fontRef>
                       </wps:style>
-                      <wps:bodyPr/>
+                      <wps:bodyPr rot="0" spcFirstLastPara="0" vertOverflow="overflow" horzOverflow="overflow" vert="horz" wrap="square" lIns="91440" tIns="45720" rIns="91440" bIns="45720" numCol="1" spcCol="0" rtlCol="0" fromWordArt="0" anchor="ctr" anchorCtr="0" forceAA="0" compatLnSpc="1">
+                        <a:prstTxWarp prst="textNoShape">
+                          <a:avLst/>
+                        </a:prstTxWarp>
+                        <a:noAutofit/>
+                      </wps:bodyPr>
                     </wps:wsp>
                   </a:graphicData>
                 </a:graphic>
@@ -2465,18 +3207,7 @@
           </mc:Choice>
           <mc:Fallback>
             <w:pict>
-              <v:shapetype w14:anchorId="12D615DE" id="_x0000_t34" coordsize="21600,21600" o:spt="34" o:oned="t" adj="10800" path="m,l@0,0@0,21600,21600,21600e" filled="f">
-                <v:stroke joinstyle="miter"/>
-                <v:formulas>
-                  <v:f eqn="val #0"/>
-                </v:formulas>
-                <v:path arrowok="t" fillok="f" o:connecttype="none"/>
-                <v:handles>
-                  <v:h position="#0,center"/>
-                </v:handles>
-                <o:lock v:ext="edit" shapetype="t"/>
-              </v:shapetype>
-              <v:shape id="Verbinder: gewinkelt 29" o:spid="_x0000_s1026" type="#_x0000_t34" style="position:absolute;margin-left:223pt;margin-top:343pt;width:37.9pt;height:15.05pt;flip:y;z-index:251698176;visibility:visible;mso-wrap-style:square;mso-width-percent:0;mso-height-percent:0;mso-wrap-distance-left:9pt;mso-wrap-distance-top:0;mso-wrap-distance-right:9pt;mso-wrap-distance-bottom:0;mso-position-horizontal:absolute;mso-position-horizontal-relative:text;mso-position-vertical:absolute;mso-position-vertical-relative:text;mso-width-percent:0;mso-height-percent:0;mso-width-relative:margin;mso-height-relative:margin" o:gfxdata="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" adj="13033" strokecolor="#70ad47 [3209]" strokeweight=".5pt"/>
+              <v:rect w14:anchorId="20BACE77" id="Rechteck 10" o:spid="_x0000_s1026" style="position:absolute;margin-left:150.55pt;margin-top:469.15pt;width:110.7pt;height:85.8pt;z-index:251706368;visibility:visible;mso-wrap-style:square;mso-width-percent:0;mso-height-percent:0;mso-wrap-distance-left:9pt;mso-wrap-distance-top:0;mso-wrap-distance-right:9pt;mso-wrap-distance-bottom:0;mso-position-horizontal:absolute;mso-position-horizontal-relative:text;mso-position-vertical:absolute;mso-position-vertical-relative:text;mso-width-percent:0;mso-height-percent:0;mso-width-relative:margin;mso-height-relative:margin;v-text-anchor:middle" o:gfxdata="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" filled="f" strokecolor="#1f3763 [1604]" strokeweight="1pt"/>
             </w:pict>
           </mc:Fallback>
         </mc:AlternateContent>
@@ -2488,49 +3219,66 @@
         <mc:AlternateContent>
           <mc:Choice Requires="wps">
             <w:drawing>
-              <wp:anchor distT="0" distB="0" distL="114300" distR="114300" simplePos="0" relativeHeight="251696128" behindDoc="0" locked="0" layoutInCell="1" allowOverlap="1" wp14:anchorId="4AA121AE" wp14:editId="37D20E22">
+              <wp:anchor distT="0" distB="0" distL="114300" distR="114300" simplePos="0" relativeHeight="251687936" behindDoc="0" locked="0" layoutInCell="1" allowOverlap="1" wp14:anchorId="57402892" wp14:editId="3C5EC0CE">
                 <wp:simplePos x="0" y="0"/>
                 <wp:positionH relativeFrom="column">
-                  <wp:posOffset>2833947</wp:posOffset>
+                  <wp:posOffset>1911985</wp:posOffset>
                 </wp:positionH>
                 <wp:positionV relativeFrom="paragraph">
-                  <wp:posOffset>4093210</wp:posOffset>
+                  <wp:posOffset>4853305</wp:posOffset>
                 </wp:positionV>
-                <wp:extent cx="505460" cy="262890"/>
-                <wp:effectExtent l="0" t="0" r="27940" b="22860"/>
+                <wp:extent cx="1405890" cy="457200"/>
+                <wp:effectExtent l="0" t="0" r="22860" b="19050"/>
                 <wp:wrapNone/>
-                <wp:docPr id="28" name="Verbinder: gewinkelt 28"/>
+                <wp:docPr id="23" name="Rechteck 23"/>
                 <wp:cNvGraphicFramePr/>
                 <a:graphic xmlns:a="http://schemas.openxmlformats.org/drawingml/2006/main">
                   <a:graphicData uri="http://schemas.microsoft.com/office/word/2010/wordprocessingShape">
                     <wps:wsp>
-                      <wps:cNvCnPr/>
+                      <wps:cNvSpPr/>
                       <wps:spPr>
                         <a:xfrm>
                           <a:off x="0" y="0"/>
-                          <a:ext cx="505460" cy="262890"/>
+                          <a:ext cx="1405890" cy="457200"/>
                         </a:xfrm>
-                        <a:prstGeom prst="bentConnector3">
-                          <a:avLst>
-                            <a:gd name="adj1" fmla="val 57338"/>
-                          </a:avLst>
+                        <a:prstGeom prst="rect">
+                          <a:avLst/>
                         </a:prstGeom>
+                        <a:solidFill>
+                          <a:schemeClr val="accent6">
+                            <a:alpha val="23137"/>
+                          </a:schemeClr>
+                        </a:solidFill>
+                        <a:ln>
+                          <a:solidFill>
+                            <a:schemeClr val="accent6">
+                              <a:lumMod val="75000"/>
+                            </a:schemeClr>
+                          </a:solidFill>
+                        </a:ln>
                       </wps:spPr>
                       <wps:style>
-                        <a:lnRef idx="1">
-                          <a:schemeClr val="accent6"/>
+                        <a:lnRef idx="2">
+                          <a:schemeClr val="accent1">
+                            <a:shade val="50000"/>
+                          </a:schemeClr>
                         </a:lnRef>
-                        <a:fillRef idx="0">
-                          <a:schemeClr val="accent6"/>
+                        <a:fillRef idx="1">
+                          <a:schemeClr val="accent1"/>
                         </a:fillRef>
                         <a:effectRef idx="0">
-                          <a:schemeClr val="accent6"/>
+                          <a:schemeClr val="accent1"/>
                         </a:effectRef>
                         <a:fontRef idx="minor">
-                          <a:schemeClr val="tx1"/>
+                          <a:schemeClr val="lt1"/>
                         </a:fontRef>
                       </wps:style>
-                      <wps:bodyPr/>
+                      <wps:bodyPr rot="0" spcFirstLastPara="0" vertOverflow="overflow" horzOverflow="overflow" vert="horz" wrap="square" lIns="91440" tIns="45720" rIns="91440" bIns="45720" numCol="1" spcCol="0" rtlCol="0" fromWordArt="0" anchor="ctr" anchorCtr="0" forceAA="0" compatLnSpc="1">
+                        <a:prstTxWarp prst="textNoShape">
+                          <a:avLst/>
+                        </a:prstTxWarp>
+                        <a:noAutofit/>
+                      </wps:bodyPr>
                     </wps:wsp>
                   </a:graphicData>
                 </a:graphic>
@@ -2545,7 +3293,9 @@
           </mc:Choice>
           <mc:Fallback>
             <w:pict>
-              <v:shape w14:anchorId="2B855E5D" id="Verbinder: gewinkelt 28" o:spid="_x0000_s1026" type="#_x0000_t34" style="position:absolute;margin-left:223.15pt;margin-top:322.3pt;width:39.8pt;height:20.7pt;z-index:251696128;visibility:visible;mso-wrap-style:square;mso-width-percent:0;mso-height-percent:0;mso-wrap-distance-left:9pt;mso-wrap-distance-top:0;mso-wrap-distance-right:9pt;mso-wrap-distance-bottom:0;mso-position-horizontal:absolute;mso-position-horizontal-relative:text;mso-position-vertical:absolute;mso-position-vertical-relative:text;mso-width-percent:0;mso-height-percent:0;mso-width-relative:margin;mso-height-relative:margin" o:gfxdata="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" adj="12385" strokecolor="#70ad47 [3209]" strokeweight=".5pt"/>
+              <v:rect w14:anchorId="115152C0" id="Rechteck 23" o:spid="_x0000_s1026" style="position:absolute;margin-left:150.55pt;margin-top:382.15pt;width:110.7pt;height:36pt;z-index:251687936;visibility:visible;mso-wrap-style:square;mso-width-percent:0;mso-height-percent:0;mso-wrap-distance-left:9pt;mso-wrap-distance-top:0;mso-wrap-distance-right:9pt;mso-wrap-distance-bottom:0;mso-position-horizontal:absolute;mso-position-horizontal-relative:text;mso-position-vertical:absolute;mso-position-vertical-relative:text;mso-width-percent:0;mso-height-percent:0;mso-width-relative:margin;mso-height-relative:margin;v-text-anchor:middle" o:gfxdata="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" fillcolor="#70ad47 [3209]" strokecolor="#538135 [2409]" strokeweight="1pt">
+                <v:fill opacity="15163f"/>
+              </v:rect>
             </w:pict>
           </mc:Fallback>
         </mc:AlternateContent>
@@ -2557,49 +3307,64 @@
         <mc:AlternateContent>
           <mc:Choice Requires="wps">
             <w:drawing>
-              <wp:anchor distT="0" distB="0" distL="114300" distR="114300" simplePos="0" relativeHeight="251691008" behindDoc="0" locked="0" layoutInCell="1" allowOverlap="1" wp14:anchorId="207085D1" wp14:editId="335A1499">
+              <wp:anchor distT="0" distB="0" distL="114300" distR="114300" simplePos="0" relativeHeight="251679744" behindDoc="0" locked="0" layoutInCell="1" allowOverlap="1" wp14:anchorId="695A0E50" wp14:editId="3A8E3450">
                 <wp:simplePos x="0" y="0"/>
                 <wp:positionH relativeFrom="column">
-                  <wp:posOffset>833755</wp:posOffset>
+                  <wp:posOffset>1911985</wp:posOffset>
                 </wp:positionH>
                 <wp:positionV relativeFrom="paragraph">
-                  <wp:posOffset>4047490</wp:posOffset>
+                  <wp:posOffset>1180465</wp:posOffset>
                 </wp:positionV>
-                <wp:extent cx="591185" cy="232410"/>
-                <wp:effectExtent l="0" t="0" r="18415" b="34290"/>
+                <wp:extent cx="1405890" cy="2621280"/>
+                <wp:effectExtent l="0" t="0" r="22860" b="26670"/>
                 <wp:wrapNone/>
-                <wp:docPr id="25" name="Verbinder: gewinkelt 25"/>
+                <wp:docPr id="19" name="Rechteck 19"/>
                 <wp:cNvGraphicFramePr/>
                 <a:graphic xmlns:a="http://schemas.openxmlformats.org/drawingml/2006/main">
                   <a:graphicData uri="http://schemas.microsoft.com/office/word/2010/wordprocessingShape">
                     <wps:wsp>
-                      <wps:cNvCnPr/>
+                      <wps:cNvSpPr/>
                       <wps:spPr>
-                        <a:xfrm flipH="1" flipV="1">
+                        <a:xfrm>
                           <a:off x="0" y="0"/>
-                          <a:ext cx="591185" cy="232410"/>
+                          <a:ext cx="1405890" cy="2621280"/>
                         </a:xfrm>
-                        <a:prstGeom prst="bentConnector3">
-                          <a:avLst>
-                            <a:gd name="adj1" fmla="val 71362"/>
-                          </a:avLst>
+                        <a:prstGeom prst="rect">
+                          <a:avLst/>
                         </a:prstGeom>
+                        <a:solidFill>
+                          <a:srgbClr val="C00000">
+                            <a:alpha val="23137"/>
+                          </a:srgbClr>
+                        </a:solidFill>
+                        <a:ln>
+                          <a:solidFill>
+                            <a:schemeClr val="accent2"/>
+                          </a:solidFill>
+                        </a:ln>
                       </wps:spPr>
                       <wps:style>
-                        <a:lnRef idx="1">
-                          <a:schemeClr val="accent2"/>
+                        <a:lnRef idx="2">
+                          <a:schemeClr val="accent1">
+                            <a:shade val="50000"/>
+                          </a:schemeClr>
                         </a:lnRef>
-                        <a:fillRef idx="0">
-                          <a:schemeClr val="accent2"/>
+                        <a:fillRef idx="1">
+                          <a:schemeClr val="accent1"/>
                         </a:fillRef>
                         <a:effectRef idx="0">
-                          <a:schemeClr val="accent2"/>
+                          <a:schemeClr val="accent1"/>
                         </a:effectRef>
                         <a:fontRef idx="minor">
-                          <a:schemeClr val="tx1"/>
+                          <a:schemeClr val="lt1"/>
                         </a:fontRef>
                       </wps:style>
-                      <wps:bodyPr/>
+                      <wps:bodyPr rot="0" spcFirstLastPara="0" vertOverflow="overflow" horzOverflow="overflow" vert="horz" wrap="square" lIns="91440" tIns="45720" rIns="91440" bIns="45720" numCol="1" spcCol="0" rtlCol="0" fromWordArt="0" anchor="ctr" anchorCtr="0" forceAA="0" compatLnSpc="1">
+                        <a:prstTxWarp prst="textNoShape">
+                          <a:avLst/>
+                        </a:prstTxWarp>
+                        <a:noAutofit/>
+                      </wps:bodyPr>
                     </wps:wsp>
                   </a:graphicData>
                 </a:graphic>
@@ -2614,7 +3379,9 @@
           </mc:Choice>
           <mc:Fallback>
             <w:pict>
-              <v:shape w14:anchorId="039C471B" id="Verbinder: gewinkelt 25" o:spid="_x0000_s1026" type="#_x0000_t34" style="position:absolute;margin-left:65.65pt;margin-top:318.7pt;width:46.55pt;height:18.3pt;flip:x y;z-index:251691008;visibility:visible;mso-wrap-style:square;mso-width-percent:0;mso-height-percent:0;mso-wrap-distance-left:9pt;mso-wrap-distance-top:0;mso-wrap-distance-right:9pt;mso-wrap-distance-bottom:0;mso-position-horizontal:absolute;mso-position-horizontal-relative:text;mso-position-vertical:absolute;mso-position-vertical-relative:text;mso-width-percent:0;mso-height-percent:0;mso-width-relative:margin;mso-height-relative:margin" o:gfxdata="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" adj="15414" strokecolor="#ed7d31 [3205]" strokeweight=".5pt"/>
+              <v:rect w14:anchorId="46FD4FF9" id="Rechteck 19" o:spid="_x0000_s1026" style="position:absolute;margin-left:150.55pt;margin-top:92.95pt;width:110.7pt;height:206.4pt;z-index:251679744;visibility:visible;mso-wrap-style:square;mso-width-percent:0;mso-height-percent:0;mso-wrap-distance-left:9pt;mso-wrap-distance-top:0;mso-wrap-distance-right:9pt;mso-wrap-distance-bottom:0;mso-position-horizontal:absolute;mso-position-horizontal-relative:text;mso-position-vertical:absolute;mso-position-vertical-relative:text;mso-width-percent:0;mso-height-percent:0;mso-width-relative:margin;mso-height-relative:margin;v-text-anchor:middle" o:gfxdata="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" fillcolor="#c00000" strokecolor="#ed7d31 [3205]" strokeweight="1pt">
+                <v:fill opacity="15163f"/>
+              </v:rect>
             </w:pict>
           </mc:Fallback>
         </mc:AlternateContent>
@@ -2623,148 +3390,50 @@
         <w:rPr>
           <w:noProof/>
         </w:rPr>
+        <w:drawing>
+          <wp:inline distT="0" distB="0" distL="0" distR="0" wp14:anchorId="52422BEE" wp14:editId="7D6ACE26">
+            <wp:extent cx="5760720" cy="7212965"/>
+            <wp:effectExtent l="0" t="0" r="0" b="6985"/>
+            <wp:docPr id="8" name="Grafik 8"/>
+            <wp:cNvGraphicFramePr>
+              <a:graphicFrameLocks xmlns:a="http://schemas.openxmlformats.org/drawingml/2006/main" noChangeAspect="1"/>
+            </wp:cNvGraphicFramePr>
+            <a:graphic xmlns:a="http://schemas.openxmlformats.org/drawingml/2006/main">
+              <a:graphicData uri="http://schemas.openxmlformats.org/drawingml/2006/picture">
+                <pic:pic xmlns:pic="http://schemas.openxmlformats.org/drawingml/2006/picture">
+                  <pic:nvPicPr>
+                    <pic:cNvPr id="1" name=""/>
+                    <pic:cNvPicPr/>
+                  </pic:nvPicPr>
+                  <pic:blipFill>
+                    <a:blip r:embed="rId13"/>
+                    <a:stretch>
+                      <a:fillRect/>
+                    </a:stretch>
+                  </pic:blipFill>
+                  <pic:spPr>
+                    <a:xfrm>
+                      <a:off x="0" y="0"/>
+                      <a:ext cx="5760720" cy="7212965"/>
+                    </a:xfrm>
+                    <a:prstGeom prst="rect">
+                      <a:avLst/>
+                    </a:prstGeom>
+                  </pic:spPr>
+                </pic:pic>
+              </a:graphicData>
+            </a:graphic>
+          </wp:inline>
+        </w:drawing>
+      </w:r>
+      <w:r>
+        <w:rPr>
+          <w:noProof/>
+        </w:rPr>
         <mc:AlternateContent>
           <mc:Choice Requires="wps">
             <w:drawing>
-              <wp:anchor distT="0" distB="0" distL="114300" distR="114300" simplePos="0" relativeHeight="251688960" behindDoc="0" locked="0" layoutInCell="1" allowOverlap="1" wp14:anchorId="0BA1C0AC" wp14:editId="21D4FA31">
-                <wp:simplePos x="0" y="0"/>
-                <wp:positionH relativeFrom="column">
-                  <wp:posOffset>835025</wp:posOffset>
-                </wp:positionH>
-                <wp:positionV relativeFrom="paragraph">
-                  <wp:posOffset>3226435</wp:posOffset>
-                </wp:positionV>
-                <wp:extent cx="590550" cy="821055"/>
-                <wp:effectExtent l="0" t="0" r="19050" b="36195"/>
-                <wp:wrapNone/>
-                <wp:docPr id="24" name="Verbinder: gewinkelt 24"/>
-                <wp:cNvGraphicFramePr/>
-                <a:graphic xmlns:a="http://schemas.openxmlformats.org/drawingml/2006/main">
-                  <a:graphicData uri="http://schemas.microsoft.com/office/word/2010/wordprocessingShape">
-                    <wps:wsp>
-                      <wps:cNvCnPr/>
-                      <wps:spPr>
-                        <a:xfrm flipH="1">
-                          <a:off x="0" y="0"/>
-                          <a:ext cx="590550" cy="821055"/>
-                        </a:xfrm>
-                        <a:prstGeom prst="bentConnector3">
-                          <a:avLst>
-                            <a:gd name="adj1" fmla="val 71362"/>
-                          </a:avLst>
-                        </a:prstGeom>
-                      </wps:spPr>
-                      <wps:style>
-                        <a:lnRef idx="1">
-                          <a:schemeClr val="accent2"/>
-                        </a:lnRef>
-                        <a:fillRef idx="0">
-                          <a:schemeClr val="accent2"/>
-                        </a:fillRef>
-                        <a:effectRef idx="0">
-                          <a:schemeClr val="accent2"/>
-                        </a:effectRef>
-                        <a:fontRef idx="minor">
-                          <a:schemeClr val="tx1"/>
-                        </a:fontRef>
-                      </wps:style>
-                      <wps:bodyPr/>
-                    </wps:wsp>
-                  </a:graphicData>
-                </a:graphic>
-                <wp14:sizeRelH relativeFrom="margin">
-                  <wp14:pctWidth>0</wp14:pctWidth>
-                </wp14:sizeRelH>
-                <wp14:sizeRelV relativeFrom="margin">
-                  <wp14:pctHeight>0</wp14:pctHeight>
-                </wp14:sizeRelV>
-              </wp:anchor>
-            </w:drawing>
-          </mc:Choice>
-          <mc:Fallback>
-            <w:pict>
-              <v:shape w14:anchorId="5EC8D7F8" id="Verbinder: gewinkelt 24" o:spid="_x0000_s1026" type="#_x0000_t34" style="position:absolute;margin-left:65.75pt;margin-top:254.05pt;width:46.5pt;height:64.65pt;flip:x;z-index:251688960;visibility:visible;mso-wrap-style:square;mso-width-percent:0;mso-height-percent:0;mso-wrap-distance-left:9pt;mso-wrap-distance-top:0;mso-wrap-distance-right:9pt;mso-wrap-distance-bottom:0;mso-position-horizontal:absolute;mso-position-horizontal-relative:text;mso-position-vertical:absolute;mso-position-vertical-relative:text;mso-width-percent:0;mso-height-percent:0;mso-width-relative:margin;mso-height-relative:margin" o:gfxdata="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" adj="15414" strokecolor="#ed7d31 [3205]" strokeweight=".5pt"/>
-            </w:pict>
-          </mc:Fallback>
-        </mc:AlternateContent>
-      </w:r>
-      <w:r>
-        <w:rPr>
-          <w:noProof/>
-        </w:rPr>
-        <mc:AlternateContent>
-          <mc:Choice Requires="wps">
-            <w:drawing>
-              <wp:anchor distT="0" distB="0" distL="114300" distR="114300" simplePos="0" relativeHeight="251693056" behindDoc="0" locked="0" layoutInCell="1" allowOverlap="1" wp14:anchorId="0F0DDA68" wp14:editId="028EDDA8">
-                <wp:simplePos x="0" y="0"/>
-                <wp:positionH relativeFrom="column">
-                  <wp:posOffset>836295</wp:posOffset>
-                </wp:positionH>
-                <wp:positionV relativeFrom="paragraph">
-                  <wp:posOffset>4048760</wp:posOffset>
-                </wp:positionV>
-                <wp:extent cx="589280" cy="901065"/>
-                <wp:effectExtent l="0" t="0" r="20320" b="32385"/>
-                <wp:wrapNone/>
-                <wp:docPr id="26" name="Verbinder: gewinkelt 26"/>
-                <wp:cNvGraphicFramePr/>
-                <a:graphic xmlns:a="http://schemas.openxmlformats.org/drawingml/2006/main">
-                  <a:graphicData uri="http://schemas.microsoft.com/office/word/2010/wordprocessingShape">
-                    <wps:wsp>
-                      <wps:cNvCnPr/>
-                      <wps:spPr>
-                        <a:xfrm flipH="1" flipV="1">
-                          <a:off x="0" y="0"/>
-                          <a:ext cx="589280" cy="901065"/>
-                        </a:xfrm>
-                        <a:prstGeom prst="bentConnector3">
-                          <a:avLst>
-                            <a:gd name="adj1" fmla="val 71523"/>
-                          </a:avLst>
-                        </a:prstGeom>
-                      </wps:spPr>
-                      <wps:style>
-                        <a:lnRef idx="1">
-                          <a:schemeClr val="accent2"/>
-                        </a:lnRef>
-                        <a:fillRef idx="0">
-                          <a:schemeClr val="accent2"/>
-                        </a:fillRef>
-                        <a:effectRef idx="0">
-                          <a:schemeClr val="accent2"/>
-                        </a:effectRef>
-                        <a:fontRef idx="minor">
-                          <a:schemeClr val="tx1"/>
-                        </a:fontRef>
-                      </wps:style>
-                      <wps:bodyPr/>
-                    </wps:wsp>
-                  </a:graphicData>
-                </a:graphic>
-                <wp14:sizeRelH relativeFrom="margin">
-                  <wp14:pctWidth>0</wp14:pctWidth>
-                </wp14:sizeRelH>
-                <wp14:sizeRelV relativeFrom="margin">
-                  <wp14:pctHeight>0</wp14:pctHeight>
-                </wp14:sizeRelV>
-              </wp:anchor>
-            </w:drawing>
-          </mc:Choice>
-          <mc:Fallback>
-            <w:pict>
-              <v:shape w14:anchorId="1C074590" id="Verbinder: gewinkelt 26" o:spid="_x0000_s1026" type="#_x0000_t34" style="position:absolute;margin-left:65.85pt;margin-top:318.8pt;width:46.4pt;height:70.95pt;flip:x y;z-index:251693056;visibility:visible;mso-wrap-style:square;mso-width-percent:0;mso-height-percent:0;mso-wrap-distance-left:9pt;mso-wrap-distance-top:0;mso-wrap-distance-right:9pt;mso-wrap-distance-bottom:0;mso-position-horizontal:absolute;mso-position-horizontal-relative:text;mso-position-vertical:absolute;mso-position-vertical-relative:text;mso-width-percent:0;mso-height-percent:0;mso-width-relative:margin;mso-height-relative:margin" o:gfxdata="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" adj="15449" strokecolor="#ed7d31 [3205]" strokeweight=".5pt"/>
-            </w:pict>
-          </mc:Fallback>
-        </mc:AlternateContent>
-      </w:r>
-      <w:r>
-        <w:rPr>
-          <w:noProof/>
-        </w:rPr>
-        <mc:AlternateContent>
-          <mc:Choice Requires="wps">
-            <w:drawing>
-              <wp:anchor distT="0" distB="0" distL="114300" distR="114300" simplePos="0" relativeHeight="251695104" behindDoc="0" locked="0" layoutInCell="1" allowOverlap="1" wp14:anchorId="10E67374" wp14:editId="004D57BE">
+              <wp:anchor distT="0" distB="0" distL="114300" distR="114300" simplePos="0" relativeHeight="251695104" behindDoc="0" locked="0" layoutInCell="1" allowOverlap="1" wp14:anchorId="10E67374" wp14:editId="590A1449">
                 <wp:simplePos x="0" y="0"/>
                 <wp:positionH relativeFrom="column">
                   <wp:posOffset>-159385</wp:posOffset>
@@ -2890,7 +3559,7 @@
           </mc:Choice>
           <mc:Fallback>
             <w:pict>
-              <v:rect w14:anchorId="10E67374" id="Rechteck 27" o:spid="_x0000_s1027" style="position:absolute;margin-left:-12.55pt;margin-top:290.05pt;width:78.5pt;height:55.6pt;z-index:251695104;visibility:visible;mso-wrap-style:square;mso-width-percent:0;mso-height-percent:0;mso-wrap-distance-left:9pt;mso-wrap-distance-top:0;mso-wrap-distance-right:9pt;mso-wrap-distance-bottom:0;mso-position-horizontal:absolute;mso-position-horizontal-relative:text;mso-position-vertical:absolute;mso-position-vertical-relative:text;mso-width-percent:0;mso-height-percent:0;mso-width-relative:margin;mso-height-relative:margin;v-text-anchor:middle" o:gfxdata="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" fillcolor="#c00000" strokecolor="#ed7d31 [3205]" strokeweight="1pt">
+              <v:rect w14:anchorId="10E67374" id="Rechteck 27" o:spid="_x0000_s1028" style="position:absolute;margin-left:-12.55pt;margin-top:290.05pt;width:78.5pt;height:55.6pt;z-index:251695104;visibility:visible;mso-wrap-style:square;mso-width-percent:0;mso-height-percent:0;mso-wrap-distance-left:9pt;mso-wrap-distance-top:0;mso-wrap-distance-right:9pt;mso-wrap-distance-bottom:0;mso-position-horizontal:absolute;mso-position-horizontal-relative:text;mso-position-vertical:absolute;mso-position-vertical-relative:text;mso-width-percent:0;mso-height-percent:0;mso-width-relative:margin;mso-height-relative:margin;v-text-anchor:middle" o:gfxdata="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" fillcolor="#c00000" strokecolor="#ed7d31 [3205]" strokeweight="1pt">
                 <v:fill opacity="15163f"/>
                 <v:textbox>
                   <w:txbxContent>
@@ -2955,370 +3624,14 @@
         <w:rPr>
           <w:noProof/>
         </w:rPr>
-        <mc:AlternateContent>
-          <mc:Choice Requires="wps">
-            <w:drawing>
-              <wp:anchor distT="0" distB="0" distL="114300" distR="114300" simplePos="0" relativeHeight="251704320" behindDoc="0" locked="0" layoutInCell="1" allowOverlap="1" wp14:anchorId="6A158251" wp14:editId="3BD13EB4">
-                <wp:simplePos x="0" y="0"/>
-                <wp:positionH relativeFrom="column">
-                  <wp:posOffset>836295</wp:posOffset>
-                </wp:positionH>
-                <wp:positionV relativeFrom="paragraph">
-                  <wp:posOffset>5478780</wp:posOffset>
-                </wp:positionV>
-                <wp:extent cx="591185" cy="0"/>
-                <wp:effectExtent l="0" t="0" r="0" b="0"/>
-                <wp:wrapNone/>
-                <wp:docPr id="33" name="Gerader Verbinder 33"/>
-                <wp:cNvGraphicFramePr/>
-                <a:graphic xmlns:a="http://schemas.openxmlformats.org/drawingml/2006/main">
-                  <a:graphicData uri="http://schemas.microsoft.com/office/word/2010/wordprocessingShape">
-                    <wps:wsp>
-                      <wps:cNvCnPr/>
-                      <wps:spPr>
-                        <a:xfrm>
-                          <a:off x="0" y="0"/>
-                          <a:ext cx="591185" cy="0"/>
-                        </a:xfrm>
-                        <a:prstGeom prst="line">
-                          <a:avLst/>
-                        </a:prstGeom>
-                      </wps:spPr>
-                      <wps:style>
-                        <a:lnRef idx="1">
-                          <a:schemeClr val="accent1"/>
-                        </a:lnRef>
-                        <a:fillRef idx="0">
-                          <a:schemeClr val="accent1"/>
-                        </a:fillRef>
-                        <a:effectRef idx="0">
-                          <a:schemeClr val="accent1"/>
-                        </a:effectRef>
-                        <a:fontRef idx="minor">
-                          <a:schemeClr val="tx1"/>
-                        </a:fontRef>
-                      </wps:style>
-                      <wps:bodyPr/>
-                    </wps:wsp>
-                  </a:graphicData>
-                </a:graphic>
-              </wp:anchor>
-            </w:drawing>
-          </mc:Choice>
-          <mc:Fallback>
-            <w:pict>
-              <v:line w14:anchorId="47721CE5" id="Gerader Verbinder 33" o:spid="_x0000_s1026" style="position:absolute;z-index:251704320;visibility:visible;mso-wrap-style:square;mso-wrap-distance-left:9pt;mso-wrap-distance-top:0;mso-wrap-distance-right:9pt;mso-wrap-distance-bottom:0;mso-position-horizontal:absolute;mso-position-horizontal-relative:text;mso-position-vertical:absolute;mso-position-vertical-relative:text" from="65.85pt,431.4pt" to="112.4pt,431.4pt" o:gfxdata="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" strokecolor="#4472c4 [3204]" strokeweight=".5pt">
-                <v:stroke joinstyle="miter"/>
-              </v:line>
-            </w:pict>
-          </mc:Fallback>
-        </mc:AlternateContent>
-      </w:r>
-      <w:r>
-        <w:rPr>
-          <w:noProof/>
-        </w:rPr>
-        <mc:AlternateContent>
-          <mc:Choice Requires="wps">
-            <w:drawing>
-              <wp:anchor distT="0" distB="0" distL="114300" distR="114300" simplePos="0" relativeHeight="251703296" behindDoc="0" locked="0" layoutInCell="1" allowOverlap="1" wp14:anchorId="6EE4D5EF" wp14:editId="655F4333">
-                <wp:simplePos x="0" y="0"/>
-                <wp:positionH relativeFrom="column">
-                  <wp:posOffset>-160655</wp:posOffset>
-                </wp:positionH>
-                <wp:positionV relativeFrom="paragraph">
-                  <wp:posOffset>5217160</wp:posOffset>
-                </wp:positionV>
-                <wp:extent cx="996950" cy="514985"/>
-                <wp:effectExtent l="0" t="0" r="12700" b="18415"/>
-                <wp:wrapNone/>
-                <wp:docPr id="32" name="Rechteck 32"/>
-                <wp:cNvGraphicFramePr/>
-                <a:graphic xmlns:a="http://schemas.openxmlformats.org/drawingml/2006/main">
-                  <a:graphicData uri="http://schemas.microsoft.com/office/word/2010/wordprocessingShape">
-                    <wps:wsp>
-                      <wps:cNvSpPr/>
-                      <wps:spPr>
-                        <a:xfrm>
-                          <a:off x="0" y="0"/>
-                          <a:ext cx="996950" cy="514985"/>
-                        </a:xfrm>
-                        <a:prstGeom prst="rect">
-                          <a:avLst/>
-                        </a:prstGeom>
-                        <a:noFill/>
-                      </wps:spPr>
-                      <wps:style>
-                        <a:lnRef idx="2">
-                          <a:schemeClr val="accent1">
-                            <a:shade val="50000"/>
-                          </a:schemeClr>
-                        </a:lnRef>
-                        <a:fillRef idx="1">
-                          <a:schemeClr val="accent1"/>
-                        </a:fillRef>
-                        <a:effectRef idx="0">
-                          <a:schemeClr val="accent1"/>
-                        </a:effectRef>
-                        <a:fontRef idx="minor">
-                          <a:schemeClr val="lt1"/>
-                        </a:fontRef>
-                      </wps:style>
-                      <wps:txbx>
-                        <w:txbxContent>
-                          <w:p>
-                            <w:pPr>
-                              <w:jc w:val="center"/>
-                              <w:rPr>
-                                <w:color w:val="000000" w:themeColor="text1"/>
-                                <w14:shadow w14:blurRad="38100" w14:dist="19050" w14:dir="2700000" w14:sx="100000" w14:sy="100000" w14:kx="0" w14:ky="0" w14:algn="tl">
-                                  <w14:schemeClr w14:val="dk1">
-                                    <w14:alpha w14:val="60000"/>
-                                  </w14:schemeClr>
-                                </w14:shadow>
-                                <w14:textOutline w14:w="0" w14:cap="flat" w14:cmpd="sng" w14:algn="ctr">
-                                  <w14:noFill/>
-                                  <w14:prstDash w14:val="solid"/>
-                                  <w14:round/>
-                                </w14:textOutline>
-                              </w:rPr>
-                            </w:pPr>
-                            <w:r>
-                              <w:rPr>
-                                <w:color w:val="000000" w:themeColor="text1"/>
-                                <w14:shadow w14:blurRad="38100" w14:dist="19050" w14:dir="2700000" w14:sx="100000" w14:sy="100000" w14:kx="0" w14:ky="0" w14:algn="tl">
-                                  <w14:schemeClr w14:val="dk1">
-                                    <w14:alpha w14:val="60000"/>
-                                  </w14:schemeClr>
-                                </w14:shadow>
-                                <w14:textOutline w14:w="0" w14:cap="flat" w14:cmpd="sng" w14:algn="ctr">
-                                  <w14:noFill/>
-                                  <w14:prstDash w14:val="solid"/>
-                                  <w14:round/>
-                                </w14:textOutline>
-                              </w:rPr>
-                              <w:t>u</w:t>
-                            </w:r>
-                            <w:r>
-                              <w:rPr>
-                                <w:color w:val="000000" w:themeColor="text1"/>
-                                <w14:shadow w14:blurRad="38100" w14:dist="19050" w14:dir="2700000" w14:sx="100000" w14:sy="100000" w14:kx="0" w14:ky="0" w14:algn="tl">
-                                  <w14:schemeClr w14:val="dk1">
-                                    <w14:alpha w14:val="60000"/>
-                                  </w14:schemeClr>
-                                </w14:shadow>
-                                <w14:textOutline w14:w="0" w14:cap="flat" w14:cmpd="sng" w14:algn="ctr">
-                                  <w14:noFill/>
-                                  <w14:prstDash w14:val="solid"/>
-                                  <w14:round/>
-                                </w14:textOutline>
-                              </w:rPr>
-                              <w:t>nveränderte Dateien</w:t>
-                            </w:r>
-                          </w:p>
-                        </w:txbxContent>
-                      </wps:txbx>
-                      <wps:bodyPr rot="0" spcFirstLastPara="0" vertOverflow="overflow" horzOverflow="overflow" vert="horz" wrap="square" lIns="91440" tIns="45720" rIns="91440" bIns="45720" numCol="1" spcCol="0" rtlCol="0" fromWordArt="0" anchor="ctr" anchorCtr="0" forceAA="0" compatLnSpc="1">
-                        <a:prstTxWarp prst="textNoShape">
-                          <a:avLst/>
-                        </a:prstTxWarp>
-                        <a:noAutofit/>
-                      </wps:bodyPr>
-                    </wps:wsp>
-                  </a:graphicData>
-                </a:graphic>
-                <wp14:sizeRelH relativeFrom="margin">
-                  <wp14:pctWidth>0</wp14:pctWidth>
-                </wp14:sizeRelH>
-              </wp:anchor>
-            </w:drawing>
-          </mc:Choice>
-          <mc:Fallback>
-            <w:pict>
-              <v:rect w14:anchorId="6EE4D5EF" id="Rechteck 32" o:spid="_x0000_s1028" style="position:absolute;margin-left:-12.65pt;margin-top:410.8pt;width:78.5pt;height:40.55pt;z-index:251703296;visibility:visible;mso-wrap-style:square;mso-width-percent:0;mso-wrap-distance-left:9pt;mso-wrap-distance-top:0;mso-wrap-distance-right:9pt;mso-wrap-distance-bottom:0;mso-position-horizontal:absolute;mso-position-horizontal-relative:text;mso-position-vertical:absolute;mso-position-vertical-relative:text;mso-width-percent:0;mso-width-relative:margin;v-text-anchor:middle" o:gfxdata="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" filled="f" strokecolor="#1f3763 [1604]" strokeweight="1pt">
-                <v:textbox>
-                  <w:txbxContent>
-                    <w:p>
-                      <w:pPr>
-                        <w:jc w:val="center"/>
-                        <w:rPr>
-                          <w:color w:val="000000" w:themeColor="text1"/>
-                          <w14:shadow w14:blurRad="38100" w14:dist="19050" w14:dir="2700000" w14:sx="100000" w14:sy="100000" w14:kx="0" w14:ky="0" w14:algn="tl">
-                            <w14:schemeClr w14:val="dk1">
-                              <w14:alpha w14:val="60000"/>
-                            </w14:schemeClr>
-                          </w14:shadow>
-                          <w14:textOutline w14:w="0" w14:cap="flat" w14:cmpd="sng" w14:algn="ctr">
-                            <w14:noFill/>
-                            <w14:prstDash w14:val="solid"/>
-                            <w14:round/>
-                          </w14:textOutline>
-                        </w:rPr>
-                      </w:pPr>
-                      <w:r>
-                        <w:rPr>
-                          <w:color w:val="000000" w:themeColor="text1"/>
-                          <w14:shadow w14:blurRad="38100" w14:dist="19050" w14:dir="2700000" w14:sx="100000" w14:sy="100000" w14:kx="0" w14:ky="0" w14:algn="tl">
-                            <w14:schemeClr w14:val="dk1">
-                              <w14:alpha w14:val="60000"/>
-                            </w14:schemeClr>
-                          </w14:shadow>
-                          <w14:textOutline w14:w="0" w14:cap="flat" w14:cmpd="sng" w14:algn="ctr">
-                            <w14:noFill/>
-                            <w14:prstDash w14:val="solid"/>
-                            <w14:round/>
-                          </w14:textOutline>
-                        </w:rPr>
-                        <w:t>u</w:t>
-                      </w:r>
-                      <w:r>
-                        <w:rPr>
-                          <w:color w:val="000000" w:themeColor="text1"/>
-                          <w14:shadow w14:blurRad="38100" w14:dist="19050" w14:dir="2700000" w14:sx="100000" w14:sy="100000" w14:kx="0" w14:ky="0" w14:algn="tl">
-                            <w14:schemeClr w14:val="dk1">
-                              <w14:alpha w14:val="60000"/>
-                            </w14:schemeClr>
-                          </w14:shadow>
-                          <w14:textOutline w14:w="0" w14:cap="flat" w14:cmpd="sng" w14:algn="ctr">
-                            <w14:noFill/>
-                            <w14:prstDash w14:val="solid"/>
-                            <w14:round/>
-                          </w14:textOutline>
-                        </w:rPr>
-                        <w:t>nveränderte Dateien</w:t>
-                      </w:r>
-                    </w:p>
-                  </w:txbxContent>
-                </v:textbox>
-              </v:rect>
-            </w:pict>
-          </mc:Fallback>
-        </mc:AlternateContent>
-      </w:r>
-      <w:r>
-        <w:rPr>
-          <w:noProof/>
-        </w:rPr>
-        <mc:AlternateContent>
-          <mc:Choice Requires="wps">
-            <w:drawing>
-              <wp:anchor distT="0" distB="0" distL="114300" distR="114300" simplePos="0" relativeHeight="251701248" behindDoc="0" locked="0" layoutInCell="1" allowOverlap="1" wp14:anchorId="0F0EB1FC" wp14:editId="12A1E421">
-                <wp:simplePos x="0" y="0"/>
-                <wp:positionH relativeFrom="column">
-                  <wp:posOffset>1428115</wp:posOffset>
-                </wp:positionH>
-                <wp:positionV relativeFrom="paragraph">
-                  <wp:posOffset>5232977</wp:posOffset>
-                </wp:positionV>
-                <wp:extent cx="1405890" cy="514985"/>
-                <wp:effectExtent l="0" t="0" r="22860" b="18415"/>
-                <wp:wrapNone/>
-                <wp:docPr id="31" name="Rechteck 31"/>
-                <wp:cNvGraphicFramePr/>
-                <a:graphic xmlns:a="http://schemas.openxmlformats.org/drawingml/2006/main">
-                  <a:graphicData uri="http://schemas.microsoft.com/office/word/2010/wordprocessingShape">
-                    <wps:wsp>
-                      <wps:cNvSpPr/>
-                      <wps:spPr>
-                        <a:xfrm>
-                          <a:off x="0" y="0"/>
-                          <a:ext cx="1405890" cy="514985"/>
-                        </a:xfrm>
-                        <a:prstGeom prst="rect">
-                          <a:avLst/>
-                        </a:prstGeom>
-                        <a:noFill/>
-                      </wps:spPr>
-                      <wps:style>
-                        <a:lnRef idx="2">
-                          <a:schemeClr val="accent1">
-                            <a:shade val="50000"/>
-                          </a:schemeClr>
-                        </a:lnRef>
-                        <a:fillRef idx="1">
-                          <a:schemeClr val="accent1"/>
-                        </a:fillRef>
-                        <a:effectRef idx="0">
-                          <a:schemeClr val="accent1"/>
-                        </a:effectRef>
-                        <a:fontRef idx="minor">
-                          <a:schemeClr val="lt1"/>
-                        </a:fontRef>
-                      </wps:style>
-                      <wps:bodyPr rot="0" spcFirstLastPara="0" vertOverflow="overflow" horzOverflow="overflow" vert="horz" wrap="square" lIns="91440" tIns="45720" rIns="91440" bIns="45720" numCol="1" spcCol="0" rtlCol="0" fromWordArt="0" anchor="ctr" anchorCtr="0" forceAA="0" compatLnSpc="1">
-                        <a:prstTxWarp prst="textNoShape">
-                          <a:avLst/>
-                        </a:prstTxWarp>
-                        <a:noAutofit/>
-                      </wps:bodyPr>
-                    </wps:wsp>
-                  </a:graphicData>
-                </a:graphic>
-                <wp14:sizeRelH relativeFrom="margin">
-                  <wp14:pctWidth>0</wp14:pctWidth>
-                </wp14:sizeRelH>
-              </wp:anchor>
-            </w:drawing>
-          </mc:Choice>
-          <mc:Fallback>
-            <w:pict>
-              <v:rect w14:anchorId="534ADBAD" id="Rechteck 31" o:spid="_x0000_s1026" style="position:absolute;margin-left:112.45pt;margin-top:412.05pt;width:110.7pt;height:40.55pt;z-index:251701248;visibility:visible;mso-wrap-style:square;mso-width-percent:0;mso-wrap-distance-left:9pt;mso-wrap-distance-top:0;mso-wrap-distance-right:9pt;mso-wrap-distance-bottom:0;mso-position-horizontal:absolute;mso-position-horizontal-relative:text;mso-position-vertical:absolute;mso-position-vertical-relative:text;mso-width-percent:0;mso-width-relative:margin;v-text-anchor:middle" o:gfxdata="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" filled="f" strokecolor="#1f3763 [1604]" strokeweight="1pt"/>
-            </w:pict>
-          </mc:Fallback>
-        </mc:AlternateContent>
-      </w:r>
-      <w:r>
-        <w:rPr>
-          <w:noProof/>
-        </w:rPr>
         <w:t xml:space="preserve"> </w:t>
-      </w:r>
-      <w:r>
-        <w:rPr>
-          <w:noProof/>
-        </w:rPr>
-        <w:drawing>
-          <wp:inline distT="0" distB="0" distL="0" distR="0" wp14:anchorId="57DE66E4" wp14:editId="55760A92">
-            <wp:extent cx="5136695" cy="6206837"/>
-            <wp:effectExtent l="0" t="0" r="6985" b="3810"/>
-            <wp:docPr id="1" name="Grafik 1"/>
-            <wp:cNvGraphicFramePr>
-              <a:graphicFrameLocks xmlns:a="http://schemas.openxmlformats.org/drawingml/2006/main" noChangeAspect="1"/>
-            </wp:cNvGraphicFramePr>
-            <a:graphic xmlns:a="http://schemas.openxmlformats.org/drawingml/2006/main">
-              <a:graphicData uri="http://schemas.openxmlformats.org/drawingml/2006/picture">
-                <pic:pic xmlns:pic="http://schemas.openxmlformats.org/drawingml/2006/picture">
-                  <pic:nvPicPr>
-                    <pic:cNvPr id="1" name=""/>
-                    <pic:cNvPicPr/>
-                  </pic:nvPicPr>
-                  <pic:blipFill>
-                    <a:blip r:embed="rId13"/>
-                    <a:stretch>
-                      <a:fillRect/>
-                    </a:stretch>
-                  </pic:blipFill>
-                  <pic:spPr>
-                    <a:xfrm>
-                      <a:off x="0" y="0"/>
-                      <a:ext cx="5154260" cy="6228061"/>
-                    </a:xfrm>
-                    <a:prstGeom prst="rect">
-                      <a:avLst/>
-                    </a:prstGeom>
-                  </pic:spPr>
-                </pic:pic>
-              </a:graphicData>
-            </a:graphic>
-          </wp:inline>
-        </w:drawing>
       </w:r>
     </w:p>
     <w:p>
       <w:pPr>
         <w:pStyle w:val="berschrift1"/>
       </w:pPr>
-      <w:bookmarkStart w:id="5" w:name="_Toc42804477"/>
+      <w:bookmarkStart w:id="5" w:name="_Toc120022771"/>
       <w:r>
         <w:t>Benutzung</w:t>
       </w:r>
@@ -3367,6 +3680,7 @@
           <w:sz w:val="20"/>
           <w:szCs w:val="20"/>
         </w:rPr>
+        <w:lastRenderedPageBreak/>
         <w:t>set</w:t>
       </w:r>
       <w:proofErr w:type="spellEnd"/>
@@ -3690,7 +4004,6 @@
           <w:sz w:val="20"/>
           <w:szCs w:val="20"/>
         </w:rPr>
-        <w:lastRenderedPageBreak/>
         <w:t>java</w:t>
       </w:r>
       <w:proofErr w:type="spellEnd"/>
@@ -4926,7 +5239,7 @@
       <w:pPr>
         <w:pStyle w:val="berschrift1"/>
       </w:pPr>
-      <w:bookmarkStart w:id="6" w:name="_Toc42804478"/>
+      <w:bookmarkStart w:id="6" w:name="_Toc120022772"/>
       <w:r>
         <w:t>Skripte erzeugen</w:t>
       </w:r>
@@ -5146,7 +5459,11 @@
       </w:r>
       <w:proofErr w:type="spellEnd"/>
       <w:r>
-        <w:t xml:space="preserve">. 20 eingebettet, da die Prüfung in BT-130 und BT-150 auf beide Codelisten erfolgen muss. So bleibt die Codeliste UN/ECE </w:t>
+        <w:t xml:space="preserve">. 20 eingebettet, da die Prüfung in BT-130 und BT-150 auf beide Codelisten erfolgen muss. So bleibt die </w:t>
+      </w:r>
+      <w:r>
+        <w:lastRenderedPageBreak/>
+        <w:t xml:space="preserve">Codeliste UN/ECE </w:t>
       </w:r>
       <w:proofErr w:type="spellStart"/>
       <w:r>
@@ -5253,14 +5570,8 @@
           <w:numId w:val="1"/>
         </w:numPr>
       </w:pPr>
-      <w:proofErr w:type="spellStart"/>
-      <w:r>
-        <w:lastRenderedPageBreak/>
-        <w:t>XRechnung</w:t>
-      </w:r>
-      <w:proofErr w:type="spellEnd"/>
-      <w:r>
-        <w:t xml:space="preserve">-Visualisierung wird heruntergeladen, extrahiert, neue </w:t>
+      <w:r>
+        <w:t xml:space="preserve">XRechnung-Visualisierung wird heruntergeladen, extrahiert, neue </w:t>
       </w:r>
       <w:proofErr w:type="spellStart"/>
       <w:r>
@@ -5515,12 +5826,11 @@
         <w:rPr>
           <w:noProof/>
         </w:rPr>
-        <w:lastRenderedPageBreak/>
         <w:drawing>
-          <wp:inline distT="0" distB="0" distL="0" distR="0" wp14:anchorId="210DA716" wp14:editId="29479413">
-            <wp:extent cx="5760720" cy="3988435"/>
-            <wp:effectExtent l="0" t="0" r="0" b="0"/>
-            <wp:docPr id="4" name="Grafik 4"/>
+          <wp:inline distT="0" distB="0" distL="0" distR="0" wp14:anchorId="467E2726" wp14:editId="1911C543">
+            <wp:extent cx="5153025" cy="2400300"/>
+            <wp:effectExtent l="19050" t="19050" r="28575" b="19050"/>
+            <wp:docPr id="1" name="Grafik 1"/>
             <wp:cNvGraphicFramePr>
               <a:graphicFrameLocks xmlns:a="http://schemas.openxmlformats.org/drawingml/2006/main" noChangeAspect="1"/>
             </wp:cNvGraphicFramePr>
@@ -5540,11 +5850,18 @@
                   <pic:spPr>
                     <a:xfrm>
                       <a:off x="0" y="0"/>
-                      <a:ext cx="5760720" cy="3988435"/>
+                      <a:ext cx="5153025" cy="2400300"/>
                     </a:xfrm>
                     <a:prstGeom prst="rect">
                       <a:avLst/>
                     </a:prstGeom>
+                    <a:ln>
+                      <a:solidFill>
+                        <a:schemeClr val="bg1">
+                          <a:lumMod val="85000"/>
+                        </a:schemeClr>
+                      </a:solidFill>
+                    </a:ln>
                   </pic:spPr>
                 </pic:pic>
               </a:graphicData>
@@ -5553,7 +5870,6 @@
         </w:drawing>
       </w:r>
     </w:p>
-    <w:p/>
     <w:sectPr>
       <w:footerReference w:type="default" r:id="rId17"/>
       <w:pgSz w:w="11906" w:h="16838"/>
@@ -5606,13 +5922,16 @@
       <w:t>-</w:t>
     </w:r>
     <w:r>
-      <w:t>01</w:t>
+      <w:t>1</w:t>
+    </w:r>
+    <w:r>
+      <w:t>1</w:t>
     </w:r>
     <w:r>
       <w:t>-</w:t>
     </w:r>
     <w:r>
-      <w:t>30</w:t>
+      <w:t>22</w:t>
     </w:r>
   </w:p>
 </w:ftr>
@@ -6650,7 +6969,7 @@
 </file>
 
 <file path=customXml/itemProps1.xml><?xml version="1.0" encoding="utf-8"?>
-<ds:datastoreItem xmlns:ds="http://schemas.openxmlformats.org/officeDocument/2006/customXml" ds:itemID="{893D0CB0-294A-4179-8687-93EC932938E3}">
+<ds:datastoreItem xmlns:ds="http://schemas.openxmlformats.org/officeDocument/2006/customXml" ds:itemID="{51F4B65F-2E4A-407A-957A-9B396A671146}">
   <ds:schemaRefs>
     <ds:schemaRef ds:uri="http://schemas.openxmlformats.org/officeDocument/2006/bibliography"/>
   </ds:schemaRefs>

</xml_diff>

<commit_message>
Update to XRechnung 3.0.x
Update to XRechnung 3.0.x
</commit_message>
<xml_diff>
--- a/Dokumentation.docx
+++ b/Dokumentation.docx
@@ -21,10 +21,7 @@
       </w:r>
       <w:proofErr w:type="spellEnd"/>
     </w:p>
-    <w:p>
-      <w:bookmarkStart w:id="0" w:name="_GoBack"/>
-      <w:bookmarkEnd w:id="0"/>
-    </w:p>
+    <w:p/>
     <w:p>
       <w:pPr>
         <w:pStyle w:val="berschrift1"/>
@@ -509,11 +506,11 @@
       <w:pPr>
         <w:pStyle w:val="berschrift1"/>
       </w:pPr>
-      <w:bookmarkStart w:id="1" w:name="_Toc120022767"/>
+      <w:bookmarkStart w:id="0" w:name="_Toc120022767"/>
       <w:r>
         <w:t>Autor</w:t>
       </w:r>
-      <w:bookmarkEnd w:id="1"/>
+      <w:bookmarkEnd w:id="0"/>
     </w:p>
     <w:p>
       <w:r>
@@ -544,11 +541,11 @@
       <w:pPr>
         <w:pStyle w:val="berschrift1"/>
       </w:pPr>
-      <w:bookmarkStart w:id="2" w:name="_Toc120022768"/>
+      <w:bookmarkStart w:id="1" w:name="_Toc120022768"/>
       <w:r>
         <w:t>Version</w:t>
       </w:r>
-      <w:bookmarkEnd w:id="2"/>
+      <w:bookmarkEnd w:id="1"/>
     </w:p>
     <w:p>
       <w:r>
@@ -579,21 +576,7 @@
           <w:rPr>
             <w:rStyle w:val="Hyperlink"/>
           </w:rPr>
-          <w:t xml:space="preserve">2022-01-31 </w:t>
-        </w:r>
-        <w:proofErr w:type="spellStart"/>
-        <w:r>
-          <w:rPr>
-            <w:rStyle w:val="Hyperlink"/>
-          </w:rPr>
-          <w:t>compatible</w:t>
-        </w:r>
-        <w:proofErr w:type="spellEnd"/>
-        <w:r>
-          <w:rPr>
-            <w:rStyle w:val="Hyperlink"/>
-          </w:rPr>
-          <w:t xml:space="preserve"> </w:t>
+          <w:t xml:space="preserve">2023-09-22 compatible </w:t>
         </w:r>
         <w:proofErr w:type="spellStart"/>
         <w:r>
@@ -607,7 +590,7 @@
           <w:rPr>
             <w:rStyle w:val="Hyperlink"/>
           </w:rPr>
-          <w:t xml:space="preserve"> XRechnung 2.2.0</w:t>
+          <w:t xml:space="preserve"> XRechnung 3.0.x</w:t>
         </w:r>
       </w:hyperlink>
       <w:r>
@@ -649,11 +632,11 @@
       <w:pPr>
         <w:pStyle w:val="berschrift1"/>
       </w:pPr>
-      <w:bookmarkStart w:id="3" w:name="_Toc120022769"/>
+      <w:bookmarkStart w:id="2" w:name="_Toc120022769"/>
       <w:r>
         <w:t>Zweck der Skripte</w:t>
       </w:r>
-      <w:bookmarkEnd w:id="3"/>
+      <w:bookmarkEnd w:id="2"/>
     </w:p>
     <w:p>
       <w:r>
@@ -1589,11 +1572,11 @@
       <w:pPr>
         <w:pStyle w:val="berschrift1"/>
       </w:pPr>
-      <w:bookmarkStart w:id="4" w:name="_Toc120022770"/>
+      <w:bookmarkStart w:id="3" w:name="_Toc120022770"/>
       <w:r>
         <w:t>Installation</w:t>
       </w:r>
-      <w:bookmarkEnd w:id="4"/>
+      <w:bookmarkEnd w:id="3"/>
     </w:p>
     <w:p>
       <w:r>
@@ -3631,11 +3614,11 @@
       <w:pPr>
         <w:pStyle w:val="berschrift1"/>
       </w:pPr>
-      <w:bookmarkStart w:id="5" w:name="_Toc120022771"/>
+      <w:bookmarkStart w:id="4" w:name="_Toc120022771"/>
       <w:r>
         <w:t>Benutzung</w:t>
       </w:r>
-      <w:bookmarkEnd w:id="5"/>
+      <w:bookmarkEnd w:id="4"/>
     </w:p>
     <w:p>
       <w:r>
@@ -5239,11 +5222,11 @@
       <w:pPr>
         <w:pStyle w:val="berschrift1"/>
       </w:pPr>
-      <w:bookmarkStart w:id="6" w:name="_Toc120022772"/>
+      <w:bookmarkStart w:id="5" w:name="_Toc120022772"/>
       <w:r>
         <w:t>Skripte erzeugen</w:t>
       </w:r>
-      <w:bookmarkEnd w:id="6"/>
+      <w:bookmarkEnd w:id="5"/>
     </w:p>
     <w:p>
       <w:r>
@@ -5869,6 +5852,8 @@
           </wp:inline>
         </w:drawing>
       </w:r>
+      <w:bookmarkStart w:id="6" w:name="_GoBack"/>
+      <w:bookmarkEnd w:id="6"/>
     </w:p>
     <w:sectPr>
       <w:footerReference w:type="default" r:id="rId17"/>
@@ -5916,22 +5901,22 @@
       <w:t>Stand: 202</w:t>
     </w:r>
     <w:r>
-      <w:t>2</w:t>
+      <w:t>3</w:t>
     </w:r>
     <w:r>
       <w:t>-</w:t>
     </w:r>
     <w:r>
-      <w:t>1</w:t>
-    </w:r>
-    <w:r>
-      <w:t>1</w:t>
+      <w:t>09</w:t>
     </w:r>
     <w:r>
       <w:t>-</w:t>
     </w:r>
     <w:r>
-      <w:t>22</w:t>
+      <w:t>2</w:t>
+    </w:r>
+    <w:r>
+      <w:t>4</w:t>
     </w:r>
   </w:p>
 </w:ftr>
@@ -6969,7 +6954,7 @@
 </file>
 
 <file path=customXml/itemProps1.xml><?xml version="1.0" encoding="utf-8"?>
-<ds:datastoreItem xmlns:ds="http://schemas.openxmlformats.org/officeDocument/2006/customXml" ds:itemID="{51F4B65F-2E4A-407A-957A-9B396A671146}">
+<ds:datastoreItem xmlns:ds="http://schemas.openxmlformats.org/officeDocument/2006/customXml" ds:itemID="{123CCE8B-15FB-430A-BF83-80132D5860A4}">
   <ds:schemaRefs>
     <ds:schemaRef ds:uri="http://schemas.openxmlformats.org/officeDocument/2006/bibliography"/>
   </ds:schemaRefs>

</xml_diff>